<commit_message>
Add tables to OLTP document - revised
</commit_message>
<xml_diff>
--- a/Final/Paitent Appointment Application Project.docx
+++ b/Final/Paitent Appointment Application Project.docx
@@ -1,6 +1,6 @@
 
 <file path=word/document.xml><?xml version="1.0" encoding="utf-8"?>
-<w:document xmlns:wpc="http://schemas.microsoft.com/office/word/2010/wordprocessingCanvas" xmlns:cx="http://schemas.microsoft.com/office/drawing/2014/chartex" xmlns:cx1="http://schemas.microsoft.com/office/drawing/2015/9/8/chartex" xmlns:cx2="http://schemas.microsoft.com/office/drawing/2015/10/21/chartex" xmlns:cx3="http://schemas.microsoft.com/office/drawing/2016/5/9/chartex" xmlns:cx4="http://schemas.microsoft.com/office/drawing/2016/5/10/chartex" xmlns:cx5="http://schemas.microsoft.com/office/drawing/2016/5/11/chartex" xmlns:cx6="http://schemas.microsoft.com/office/drawing/2016/5/12/chartex" xmlns:cx7="http://schemas.microsoft.com/office/drawing/2016/5/13/chartex" xmlns:cx8="http://schemas.microsoft.com/office/drawing/2016/5/14/chartex" xmlns:mc="http://schemas.openxmlformats.org/markup-compatibility/2006" xmlns:o="urn:schemas-microsoft-com:office:office" xmlns:r="http://schemas.openxmlformats.org/officeDocument/2006/relationships" xmlns:m="http://schemas.openxmlformats.org/officeDocument/2006/math" xmlns:v="urn:schemas-microsoft-com:vml" xmlns:wp14="http://schemas.microsoft.com/office/word/2010/wordprocessingDrawing" xmlns:wp="http://schemas.openxmlformats.org/drawingml/2006/wordprocessingDrawing" xmlns:w10="urn:schemas-microsoft-com:office:word" xmlns:w="http://schemas.openxmlformats.org/wordprocessingml/2006/main" xmlns:w14="http://schemas.microsoft.com/office/word/2010/wordml" xmlns:w15="http://schemas.microsoft.com/office/word/2012/wordml" xmlns:w16se="http://schemas.microsoft.com/office/word/2015/wordml/symex" xmlns:wpg="http://schemas.microsoft.com/office/word/2010/wordprocessingGroup" xmlns:wpi="http://schemas.microsoft.com/office/word/2010/wordprocessingInk" xmlns:wne="http://schemas.microsoft.com/office/word/2006/wordml" xmlns:wps="http://schemas.microsoft.com/office/word/2010/wordprocessingShape" mc:Ignorable="w14 w15 w16se wp14">
+<w:document xmlns:wpc="http://schemas.microsoft.com/office/word/2010/wordprocessingCanvas" xmlns:mo="http://schemas.microsoft.com/office/mac/office/2008/main" xmlns:mc="http://schemas.openxmlformats.org/markup-compatibility/2006" xmlns:mv="urn:schemas-microsoft-com:mac:vml" xmlns:o="urn:schemas-microsoft-com:office:office" xmlns:r="http://schemas.openxmlformats.org/officeDocument/2006/relationships" xmlns:m="http://schemas.openxmlformats.org/officeDocument/2006/math" xmlns:v="urn:schemas-microsoft-com:vml" xmlns:wp14="http://schemas.microsoft.com/office/word/2010/wordprocessingDrawing" xmlns:wp="http://schemas.openxmlformats.org/drawingml/2006/wordprocessingDrawing" xmlns:w10="urn:schemas-microsoft-com:office:word" xmlns:w="http://schemas.openxmlformats.org/wordprocessingml/2006/main" xmlns:w14="http://schemas.microsoft.com/office/word/2010/wordml" xmlns:w15="http://schemas.microsoft.com/office/word/2012/wordml" xmlns:wpg="http://schemas.microsoft.com/office/word/2010/wordprocessingGroup" xmlns:wpi="http://schemas.microsoft.com/office/word/2010/wordprocessingInk" xmlns:wne="http://schemas.microsoft.com/office/word/2006/wordml" xmlns:wps="http://schemas.microsoft.com/office/word/2010/wordprocessingShape" mc:Ignorable="w14 w15 wp14">
   <w:body>
     <w:p>
       <w:pPr>
@@ -33,7 +33,7 @@
         <w:rPr>
           <w:rStyle w:val="Emphasis"/>
         </w:rPr>
-        <w:t xml:space="preserve"> &lt;Your Name Here&gt;</w:t>
+        <w:t xml:space="preserve"> Kyle Porter</w:t>
       </w:r>
     </w:p>
     <w:p>
@@ -53,7 +53,7 @@
         <w:rPr>
           <w:rStyle w:val="Emphasis"/>
         </w:rPr>
-        <w:t xml:space="preserve"> &lt;Todays Date&gt;</w:t>
+        <w:t xml:space="preserve"> 06/05/17</w:t>
       </w:r>
     </w:p>
     <w:p>
@@ -88,61 +88,7 @@
         <w:rPr>
           <w:szCs w:val="32"/>
         </w:rPr>
-        <w:t>T</w:t>
-      </w:r>
-      <w:r>
-        <w:rPr>
-          <w:szCs w:val="32"/>
-        </w:rPr>
-        <w:t>he</w:t>
-      </w:r>
-      <w:r>
-        <w:rPr>
-          <w:szCs w:val="32"/>
-        </w:rPr>
-        <w:t xml:space="preserve"> </w:t>
-      </w:r>
-      <w:r>
-        <w:rPr>
-          <w:szCs w:val="32"/>
-        </w:rPr>
-        <w:t xml:space="preserve">company is creating </w:t>
-      </w:r>
-      <w:r>
-        <w:rPr>
-          <w:szCs w:val="32"/>
-        </w:rPr>
-        <w:t xml:space="preserve">an application that will allow </w:t>
-      </w:r>
-      <w:r>
-        <w:rPr>
-          <w:szCs w:val="32"/>
-        </w:rPr>
-        <w:t>patient appointments</w:t>
-      </w:r>
-      <w:r>
-        <w:rPr>
-          <w:szCs w:val="32"/>
-        </w:rPr>
-        <w:t xml:space="preserve"> to </w:t>
-      </w:r>
-      <w:r>
-        <w:rPr>
-          <w:szCs w:val="32"/>
-        </w:rPr>
-        <w:t>be scheduled</w:t>
-      </w:r>
-      <w:r>
-        <w:rPr>
-          <w:szCs w:val="32"/>
-        </w:rPr>
-        <w:t xml:space="preserve">. </w:t>
-      </w:r>
-      <w:r>
-        <w:rPr>
-          <w:szCs w:val="32"/>
-        </w:rPr>
-        <w:t>The application will include the following database.</w:t>
+        <w:t>The company is creating an application that will allow patient appointments to be scheduled. The application will include the following database.</w:t>
       </w:r>
     </w:p>
     <w:p>
@@ -202,15 +148,7 @@
           <w:b w:val="0"/>
           <w:i w:val="0"/>
         </w:rPr>
-        <w:t>application</w:t>
-      </w:r>
-      <w:r>
-        <w:rPr>
-          <w:rStyle w:val="Emphasis"/>
-          <w:b w:val="0"/>
-          <w:i w:val="0"/>
-        </w:rPr>
-        <w:t xml:space="preserve"> will store </w:t>
+        <w:t xml:space="preserve">application will store </w:t>
       </w:r>
       <w:r>
         <w:rPr>
@@ -363,9 +301,9 @@
         <w:tblLook w:val="04A0" w:firstRow="1" w:lastRow="0" w:firstColumn="1" w:lastColumn="0" w:noHBand="0" w:noVBand="1"/>
       </w:tblPr>
       <w:tblGrid>
-        <w:gridCol w:w="1344"/>
-        <w:gridCol w:w="980"/>
-        <w:gridCol w:w="7016"/>
+        <w:gridCol w:w="1346"/>
+        <w:gridCol w:w="986"/>
+        <w:gridCol w:w="7008"/>
       </w:tblGrid>
       <w:tr>
         <w:trPr>
@@ -462,6 +400,14 @@
                 <w:szCs w:val="20"/>
               </w:rPr>
             </w:pPr>
+            <w:r>
+              <w:rPr>
+                <w:rFonts w:ascii="Arial Narrow" w:hAnsi="Arial Narrow"/>
+                <w:sz w:val="20"/>
+                <w:szCs w:val="20"/>
+              </w:rPr>
+              <w:t>Kyle Porter</w:t>
+            </w:r>
           </w:p>
         </w:tc>
         <w:tc>
@@ -478,6 +424,14 @@
                 <w:szCs w:val="20"/>
               </w:rPr>
             </w:pPr>
+            <w:r>
+              <w:rPr>
+                <w:rFonts w:ascii="Arial Narrow" w:hAnsi="Arial Narrow"/>
+                <w:sz w:val="20"/>
+                <w:szCs w:val="20"/>
+              </w:rPr>
+              <w:t>05/26/17</w:t>
+            </w:r>
           </w:p>
         </w:tc>
         <w:tc>
@@ -494,6 +448,14 @@
                 <w:szCs w:val="20"/>
               </w:rPr>
             </w:pPr>
+            <w:r>
+              <w:rPr>
+                <w:rFonts w:ascii="Arial Narrow" w:hAnsi="Arial Narrow"/>
+                <w:sz w:val="20"/>
+                <w:szCs w:val="20"/>
+              </w:rPr>
+              <w:t>Added table names.</w:t>
+            </w:r>
           </w:p>
         </w:tc>
       </w:tr>
@@ -1128,15 +1090,7 @@
                 <w:sz w:val="16"/>
                 <w:szCs w:val="16"/>
               </w:rPr>
-              <w:t>v</w:t>
-            </w:r>
-            <w:r>
-              <w:rPr>
-                <w:rFonts w:ascii="Arial Narrow" w:hAnsi="Arial Narrow"/>
-                <w:sz w:val="16"/>
-                <w:szCs w:val="16"/>
-              </w:rPr>
-              <w:t>ViewName</w:t>
+              <w:t>vViewName</w:t>
             </w:r>
           </w:p>
         </w:tc>
@@ -1244,54 +1198,38 @@
                 <w:sz w:val="16"/>
                 <w:szCs w:val="16"/>
               </w:rPr>
-              <w:t>p</w:t>
-            </w:r>
-            <w:r>
+              <w:t>pProcedureName</w:t>
+            </w:r>
+          </w:p>
+        </w:tc>
+        <w:tc>
+          <w:tcPr>
+            <w:tcW w:w="2825" w:type="dxa"/>
+          </w:tcPr>
+          <w:p>
+            <w:pPr>
+              <w:cnfStyle w:val="000000100000" w:firstRow="0" w:lastRow="0" w:firstColumn="0" w:lastColumn="0" w:oddVBand="0" w:evenVBand="0" w:oddHBand="1" w:evenHBand="0" w:firstRowFirstColumn="0" w:firstRowLastColumn="0" w:lastRowFirstColumn="0" w:lastRowLastColumn="0"/>
               <w:rPr>
                 <w:rFonts w:ascii="Arial Narrow" w:hAnsi="Arial Narrow"/>
                 <w:sz w:val="16"/>
                 <w:szCs w:val="16"/>
               </w:rPr>
-              <w:t>ProcedureName</w:t>
-            </w:r>
-          </w:p>
-        </w:tc>
-        <w:tc>
-          <w:tcPr>
-            <w:tcW w:w="2825" w:type="dxa"/>
-          </w:tcPr>
-          <w:p>
-            <w:pPr>
-              <w:cnfStyle w:val="000000100000" w:firstRow="0" w:lastRow="0" w:firstColumn="0" w:lastColumn="0" w:oddVBand="0" w:evenVBand="0" w:oddHBand="1" w:evenHBand="0" w:firstRowFirstColumn="0" w:firstRowLastColumn="0" w:lastRowFirstColumn="0" w:lastRowLastColumn="0"/>
+            </w:pPr>
+            <w:r>
               <w:rPr>
                 <w:rFonts w:ascii="Arial Narrow" w:hAnsi="Arial Narrow"/>
                 <w:sz w:val="16"/>
                 <w:szCs w:val="16"/>
               </w:rPr>
-            </w:pPr>
+              <w:t>p</w:t>
+            </w:r>
             <w:r>
               <w:rPr>
                 <w:rFonts w:ascii="Arial Narrow" w:hAnsi="Arial Narrow"/>
                 <w:sz w:val="16"/>
                 <w:szCs w:val="16"/>
               </w:rPr>
-              <w:t>p</w:t>
-            </w:r>
-            <w:r>
-              <w:rPr>
-                <w:rFonts w:ascii="Arial Narrow" w:hAnsi="Arial Narrow"/>
-                <w:sz w:val="16"/>
-                <w:szCs w:val="16"/>
-              </w:rPr>
-              <w:t>Ins</w:t>
-            </w:r>
-            <w:r>
-              <w:rPr>
-                <w:rFonts w:ascii="Arial Narrow" w:hAnsi="Arial Narrow"/>
-                <w:sz w:val="16"/>
-                <w:szCs w:val="16"/>
-              </w:rPr>
-              <w:t>Products</w:t>
+              <w:t>InsProducts</w:t>
             </w:r>
           </w:p>
         </w:tc>
@@ -1506,15 +1444,7 @@
                 <w:sz w:val="16"/>
                 <w:szCs w:val="16"/>
               </w:rPr>
-              <w:t>pk</w:t>
-            </w:r>
-            <w:r>
-              <w:rPr>
-                <w:rFonts w:ascii="Arial Narrow" w:hAnsi="Arial Narrow"/>
-                <w:sz w:val="16"/>
-                <w:szCs w:val="16"/>
-              </w:rPr>
-              <w:t>ProductsToCategories</w:t>
+              <w:t>pkProductsToCategories</w:t>
             </w:r>
           </w:p>
         </w:tc>
@@ -1613,23 +1543,7 @@
                 <w:sz w:val="16"/>
                 <w:szCs w:val="16"/>
               </w:rPr>
-              <w:t>ck</w:t>
-            </w:r>
-            <w:r>
-              <w:rPr>
-                <w:rFonts w:ascii="Arial Narrow" w:hAnsi="Arial Narrow"/>
-                <w:sz w:val="16"/>
-                <w:szCs w:val="16"/>
-              </w:rPr>
-              <w:t>ProductStandard</w:t>
-            </w:r>
-            <w:r>
-              <w:rPr>
-                <w:rFonts w:ascii="Arial Narrow" w:hAnsi="Arial Narrow"/>
-                <w:sz w:val="16"/>
-                <w:szCs w:val="16"/>
-              </w:rPr>
-              <w:t>PriceGreaterThanZero</w:t>
+              <w:t>ckProductStandardPriceGreaterThanZero</w:t>
             </w:r>
           </w:p>
         </w:tc>
@@ -1789,24 +1703,18 @@
         <w:pStyle w:val="Heading2"/>
       </w:pPr>
       <w:r>
-        <w:t>Table Name:</w:t>
+        <w:t xml:space="preserve">Table Name: </w:t>
       </w:r>
       <w:r>
-        <w:t xml:space="preserve"> </w:t>
-      </w:r>
-      <w:r>
-        <w:t>Products</w:t>
+        <w:t>Patients</w:t>
       </w:r>
     </w:p>
     <w:p>
       <w:r>
-        <w:t xml:space="preserve">Description: </w:t>
+        <w:t xml:space="preserve">Description: Contains </w:t>
       </w:r>
       <w:r>
-        <w:t xml:space="preserve">Contains </w:t>
-      </w:r>
-      <w:r>
-        <w:t>product</w:t>
+        <w:t>patient</w:t>
       </w:r>
       <w:r>
         <w:t xml:space="preserve"> data</w:t>
@@ -1827,19 +1735,20 @@
         <w:tblLook w:val="04A0" w:firstRow="1" w:lastRow="0" w:firstColumn="1" w:lastColumn="0" w:noHBand="0" w:noVBand="1"/>
       </w:tblPr>
       <w:tblGrid>
-        <w:gridCol w:w="2988"/>
-        <w:gridCol w:w="1560"/>
-        <w:gridCol w:w="1425"/>
-        <w:gridCol w:w="3665"/>
+        <w:gridCol w:w="2974"/>
+        <w:gridCol w:w="1557"/>
+        <w:gridCol w:w="1467"/>
+        <w:gridCol w:w="3640"/>
       </w:tblGrid>
       <w:tr>
         <w:trPr>
           <w:cnfStyle w:val="100000000000" w:firstRow="1" w:lastRow="0" w:firstColumn="0" w:lastColumn="0" w:oddVBand="0" w:evenVBand="0" w:oddHBand="0" w:evenHBand="0" w:firstRowFirstColumn="0" w:firstRowLastColumn="0" w:lastRowFirstColumn="0" w:lastRowLastColumn="0"/>
+          <w:trHeight w:val="250"/>
         </w:trPr>
         <w:tc>
           <w:tcPr>
             <w:cnfStyle w:val="001000000000" w:firstRow="0" w:lastRow="0" w:firstColumn="1" w:lastColumn="0" w:oddVBand="0" w:evenVBand="0" w:oddHBand="0" w:evenHBand="0" w:firstRowFirstColumn="0" w:firstRowLastColumn="0" w:lastRowFirstColumn="0" w:lastRowLastColumn="0"/>
-            <w:tcW w:w="2988" w:type="dxa"/>
+            <w:tcW w:w="2974" w:type="dxa"/>
           </w:tcPr>
           <w:p>
             <w:pPr>
@@ -1861,7 +1770,7 @@
         </w:tc>
         <w:tc>
           <w:tcPr>
-            <w:tcW w:w="1560" w:type="dxa"/>
+            <w:tcW w:w="1557" w:type="dxa"/>
           </w:tcPr>
           <w:p>
             <w:pPr>
@@ -1884,7 +1793,7 @@
         </w:tc>
         <w:tc>
           <w:tcPr>
-            <w:tcW w:w="1425" w:type="dxa"/>
+            <w:tcW w:w="1467" w:type="dxa"/>
           </w:tcPr>
           <w:p>
             <w:pPr>
@@ -1907,7 +1816,7 @@
         </w:tc>
         <w:tc>
           <w:tcPr>
-            <w:tcW w:w="3665" w:type="dxa"/>
+            <w:tcW w:w="3640" w:type="dxa"/>
           </w:tcPr>
           <w:p>
             <w:pPr>
@@ -1936,7 +1845,7 @@
         <w:tc>
           <w:tcPr>
             <w:cnfStyle w:val="001000000000" w:firstRow="0" w:lastRow="0" w:firstColumn="1" w:lastColumn="0" w:oddVBand="0" w:evenVBand="0" w:oddHBand="0" w:evenHBand="0" w:firstRowFirstColumn="0" w:firstRowLastColumn="0" w:lastRowFirstColumn="0" w:lastRowLastColumn="0"/>
-            <w:tcW w:w="2988" w:type="dxa"/>
+            <w:tcW w:w="2974" w:type="dxa"/>
           </w:tcPr>
           <w:p>
             <w:pPr>
@@ -1955,7 +1864,7 @@
                 <w:sz w:val="20"/>
                 <w:szCs w:val="20"/>
               </w:rPr>
-              <w:t>Product</w:t>
+              <w:t>Patient</w:t>
             </w:r>
             <w:r>
               <w:rPr>
@@ -1970,7 +1879,7 @@
         </w:tc>
         <w:tc>
           <w:tcPr>
-            <w:tcW w:w="1560" w:type="dxa"/>
+            <w:tcW w:w="1557" w:type="dxa"/>
           </w:tcPr>
           <w:p>
             <w:pPr>
@@ -1991,7 +1900,7 @@
         </w:tc>
         <w:tc>
           <w:tcPr>
-            <w:tcW w:w="1425" w:type="dxa"/>
+            <w:tcW w:w="1467" w:type="dxa"/>
           </w:tcPr>
           <w:p>
             <w:pPr>
@@ -2014,7 +1923,7 @@
         </w:tc>
         <w:tc>
           <w:tcPr>
-            <w:tcW w:w="3665" w:type="dxa"/>
+            <w:tcW w:w="3640" w:type="dxa"/>
           </w:tcPr>
           <w:p>
             <w:pPr>
@@ -2040,25 +1949,25 @@
         <w:tc>
           <w:tcPr>
             <w:cnfStyle w:val="001000000000" w:firstRow="0" w:lastRow="0" w:firstColumn="1" w:lastColumn="0" w:oddVBand="0" w:evenVBand="0" w:oddHBand="0" w:evenHBand="0" w:firstRowFirstColumn="0" w:firstRowLastColumn="0" w:lastRowFirstColumn="0" w:lastRowLastColumn="0"/>
-            <w:tcW w:w="2988" w:type="dxa"/>
-          </w:tcPr>
-          <w:p>
-            <w:pPr>
-              <w:rPr>
-                <w:rFonts w:ascii="Arial Narrow" w:hAnsi="Arial Narrow"/>
-                <w:b w:val="0"/>
-                <w:sz w:val="20"/>
-                <w:szCs w:val="20"/>
-              </w:rPr>
-            </w:pPr>
-            <w:r>
-              <w:rPr>
-                <w:rFonts w:ascii="Arial Narrow" w:hAnsi="Arial Narrow"/>
-                <w:b w:val="0"/>
-                <w:sz w:val="20"/>
-                <w:szCs w:val="20"/>
-              </w:rPr>
-              <w:t>Product</w:t>
+            <w:tcW w:w="2974" w:type="dxa"/>
+          </w:tcPr>
+          <w:p>
+            <w:pPr>
+              <w:rPr>
+                <w:rFonts w:ascii="Arial Narrow" w:hAnsi="Arial Narrow"/>
+                <w:b w:val="0"/>
+                <w:sz w:val="20"/>
+                <w:szCs w:val="20"/>
+              </w:rPr>
+            </w:pPr>
+            <w:r>
+              <w:rPr>
+                <w:rFonts w:ascii="Arial Narrow" w:hAnsi="Arial Narrow"/>
+                <w:b w:val="0"/>
+                <w:sz w:val="20"/>
+                <w:szCs w:val="20"/>
+              </w:rPr>
+              <w:t>First</w:t>
             </w:r>
             <w:r>
               <w:rPr>
@@ -2073,7 +1982,7 @@
         </w:tc>
         <w:tc>
           <w:tcPr>
-            <w:tcW w:w="1560" w:type="dxa"/>
+            <w:tcW w:w="1557" w:type="dxa"/>
           </w:tcPr>
           <w:p>
             <w:pPr>
@@ -2095,20 +2004,20 @@
                 <w:sz w:val="20"/>
                 <w:szCs w:val="20"/>
               </w:rPr>
-              <w:t>10</w:t>
-            </w:r>
-            <w:r>
-              <w:rPr>
-                <w:sz w:val="20"/>
-                <w:szCs w:val="20"/>
-              </w:rPr>
-              <w:t>0)</w:t>
-            </w:r>
-          </w:p>
-        </w:tc>
-        <w:tc>
-          <w:tcPr>
-            <w:tcW w:w="1425" w:type="dxa"/>
+              <w:t>50</w:t>
+            </w:r>
+            <w:r>
+              <w:rPr>
+                <w:sz w:val="20"/>
+                <w:szCs w:val="20"/>
+              </w:rPr>
+              <w:t>)</w:t>
+            </w:r>
+          </w:p>
+        </w:tc>
+        <w:tc>
+          <w:tcPr>
+            <w:tcW w:w="1467" w:type="dxa"/>
           </w:tcPr>
           <w:p>
             <w:pPr>
@@ -2125,13 +2034,13 @@
                 <w:sz w:val="20"/>
                 <w:szCs w:val="20"/>
               </w:rPr>
-              <w:t>ProdA</w:t>
-            </w:r>
-          </w:p>
-        </w:tc>
-        <w:tc>
-          <w:tcPr>
-            <w:tcW w:w="3665" w:type="dxa"/>
+              <w:t>Bob</w:t>
+            </w:r>
+          </w:p>
+        </w:tc>
+        <w:tc>
+          <w:tcPr>
+            <w:tcW w:w="3640" w:type="dxa"/>
           </w:tcPr>
           <w:p>
             <w:pPr>
@@ -2148,7 +2057,7 @@
                 <w:sz w:val="20"/>
                 <w:szCs w:val="20"/>
               </w:rPr>
-              <w:t>Unique</w:t>
+              <w:t>Not Null</w:t>
             </w:r>
           </w:p>
         </w:tc>
@@ -2160,92 +2069,106 @@
         <w:tc>
           <w:tcPr>
             <w:cnfStyle w:val="001000000000" w:firstRow="0" w:lastRow="0" w:firstColumn="1" w:lastColumn="0" w:oddVBand="0" w:evenVBand="0" w:oddHBand="0" w:evenHBand="0" w:firstRowFirstColumn="0" w:firstRowLastColumn="0" w:lastRowFirstColumn="0" w:lastRowLastColumn="0"/>
-            <w:tcW w:w="2988" w:type="dxa"/>
-          </w:tcPr>
-          <w:p>
-            <w:pPr>
-              <w:rPr>
-                <w:rFonts w:ascii="Arial Narrow" w:hAnsi="Arial Narrow"/>
-                <w:b w:val="0"/>
-                <w:sz w:val="20"/>
-                <w:szCs w:val="20"/>
-              </w:rPr>
-            </w:pPr>
-            <w:r>
-              <w:rPr>
-                <w:rFonts w:ascii="Arial Narrow" w:hAnsi="Arial Narrow"/>
-                <w:b w:val="0"/>
-                <w:sz w:val="20"/>
-                <w:szCs w:val="20"/>
-              </w:rPr>
-              <w:t>ProductStandardPrice</w:t>
-            </w:r>
-          </w:p>
-        </w:tc>
-        <w:tc>
-          <w:tcPr>
-            <w:tcW w:w="1560" w:type="dxa"/>
-          </w:tcPr>
-          <w:p>
-            <w:pPr>
-              <w:cnfStyle w:val="000000100000" w:firstRow="0" w:lastRow="0" w:firstColumn="0" w:lastColumn="0" w:oddVBand="0" w:evenVBand="0" w:oddHBand="1" w:evenHBand="0" w:firstRowFirstColumn="0" w:firstRowLastColumn="0" w:lastRowFirstColumn="0" w:lastRowLastColumn="0"/>
-              <w:rPr>
-                <w:sz w:val="20"/>
-                <w:szCs w:val="20"/>
-              </w:rPr>
-            </w:pPr>
-            <w:r>
-              <w:rPr>
-                <w:sz w:val="20"/>
-                <w:szCs w:val="20"/>
-              </w:rPr>
-              <w:t>money</w:t>
-            </w:r>
-          </w:p>
-        </w:tc>
-        <w:tc>
-          <w:tcPr>
-            <w:tcW w:w="1425" w:type="dxa"/>
-          </w:tcPr>
-          <w:p>
-            <w:pPr>
-              <w:cnfStyle w:val="000000100000" w:firstRow="0" w:lastRow="0" w:firstColumn="0" w:lastColumn="0" w:oddVBand="0" w:evenVBand="0" w:oddHBand="1" w:evenHBand="0" w:firstRowFirstColumn="0" w:firstRowLastColumn="0" w:lastRowFirstColumn="0" w:lastRowLastColumn="0"/>
-              <w:rPr>
-                <w:rFonts w:ascii="Arial Narrow" w:hAnsi="Arial Narrow"/>
-                <w:sz w:val="20"/>
-                <w:szCs w:val="20"/>
-              </w:rPr>
-            </w:pPr>
-            <w:r>
-              <w:rPr>
-                <w:rFonts w:ascii="Arial Narrow" w:hAnsi="Arial Narrow"/>
-                <w:sz w:val="20"/>
-                <w:szCs w:val="20"/>
-              </w:rPr>
-              <w:t>9.99</w:t>
-            </w:r>
-          </w:p>
-        </w:tc>
-        <w:tc>
-          <w:tcPr>
-            <w:tcW w:w="3665" w:type="dxa"/>
-          </w:tcPr>
-          <w:p>
-            <w:pPr>
-              <w:cnfStyle w:val="000000100000" w:firstRow="0" w:lastRow="0" w:firstColumn="0" w:lastColumn="0" w:oddVBand="0" w:evenVBand="0" w:oddHBand="1" w:evenHBand="0" w:firstRowFirstColumn="0" w:firstRowLastColumn="0" w:lastRowFirstColumn="0" w:lastRowLastColumn="0"/>
-              <w:rPr>
-                <w:rFonts w:ascii="Arial Narrow" w:hAnsi="Arial Narrow"/>
-                <w:sz w:val="20"/>
-                <w:szCs w:val="20"/>
-              </w:rPr>
-            </w:pPr>
-            <w:r>
-              <w:rPr>
-                <w:rFonts w:ascii="Arial Narrow" w:hAnsi="Arial Narrow"/>
-                <w:sz w:val="20"/>
-                <w:szCs w:val="20"/>
-              </w:rPr>
-              <w:t>Value &gt; 0</w:t>
+            <w:tcW w:w="2974" w:type="dxa"/>
+          </w:tcPr>
+          <w:p>
+            <w:pPr>
+              <w:rPr>
+                <w:rFonts w:ascii="Arial Narrow" w:hAnsi="Arial Narrow"/>
+                <w:b w:val="0"/>
+                <w:sz w:val="20"/>
+                <w:szCs w:val="20"/>
+              </w:rPr>
+            </w:pPr>
+            <w:r>
+              <w:rPr>
+                <w:rFonts w:ascii="Arial Narrow" w:hAnsi="Arial Narrow"/>
+                <w:b w:val="0"/>
+                <w:sz w:val="20"/>
+                <w:szCs w:val="20"/>
+              </w:rPr>
+              <w:t>LastName</w:t>
+            </w:r>
+          </w:p>
+        </w:tc>
+        <w:tc>
+          <w:tcPr>
+            <w:tcW w:w="1557" w:type="dxa"/>
+          </w:tcPr>
+          <w:p>
+            <w:pPr>
+              <w:cnfStyle w:val="000000100000" w:firstRow="0" w:lastRow="0" w:firstColumn="0" w:lastColumn="0" w:oddVBand="0" w:evenVBand="0" w:oddHBand="1" w:evenHBand="0" w:firstRowFirstColumn="0" w:firstRowLastColumn="0" w:lastRowFirstColumn="0" w:lastRowLastColumn="0"/>
+              <w:rPr>
+                <w:sz w:val="20"/>
+                <w:szCs w:val="20"/>
+              </w:rPr>
+            </w:pPr>
+            <w:r>
+              <w:rPr>
+                <w:sz w:val="20"/>
+                <w:szCs w:val="20"/>
+              </w:rPr>
+              <w:t>nvarchar(</w:t>
+            </w:r>
+            <w:r>
+              <w:rPr>
+                <w:sz w:val="20"/>
+                <w:szCs w:val="20"/>
+              </w:rPr>
+              <w:t>50</w:t>
+            </w:r>
+            <w:r>
+              <w:rPr>
+                <w:sz w:val="20"/>
+                <w:szCs w:val="20"/>
+              </w:rPr>
+              <w:t>)</w:t>
+            </w:r>
+          </w:p>
+        </w:tc>
+        <w:tc>
+          <w:tcPr>
+            <w:tcW w:w="1467" w:type="dxa"/>
+          </w:tcPr>
+          <w:p>
+            <w:pPr>
+              <w:cnfStyle w:val="000000100000" w:firstRow="0" w:lastRow="0" w:firstColumn="0" w:lastColumn="0" w:oddVBand="0" w:evenVBand="0" w:oddHBand="1" w:evenHBand="0" w:firstRowFirstColumn="0" w:firstRowLastColumn="0" w:lastRowFirstColumn="0" w:lastRowLastColumn="0"/>
+              <w:rPr>
+                <w:rFonts w:ascii="Arial Narrow" w:hAnsi="Arial Narrow"/>
+                <w:sz w:val="20"/>
+                <w:szCs w:val="20"/>
+              </w:rPr>
+            </w:pPr>
+            <w:r>
+              <w:rPr>
+                <w:rFonts w:ascii="Arial Narrow" w:hAnsi="Arial Narrow"/>
+                <w:sz w:val="20"/>
+                <w:szCs w:val="20"/>
+              </w:rPr>
+              <w:t>Smith</w:t>
+            </w:r>
+          </w:p>
+        </w:tc>
+        <w:tc>
+          <w:tcPr>
+            <w:tcW w:w="3640" w:type="dxa"/>
+          </w:tcPr>
+          <w:p>
+            <w:pPr>
+              <w:cnfStyle w:val="000000100000" w:firstRow="0" w:lastRow="0" w:firstColumn="0" w:lastColumn="0" w:oddVBand="0" w:evenVBand="0" w:oddHBand="1" w:evenHBand="0" w:firstRowFirstColumn="0" w:firstRowLastColumn="0" w:lastRowFirstColumn="0" w:lastRowLastColumn="0"/>
+              <w:rPr>
+                <w:rFonts w:ascii="Arial Narrow" w:hAnsi="Arial Narrow"/>
+                <w:sz w:val="20"/>
+                <w:szCs w:val="20"/>
+              </w:rPr>
+            </w:pPr>
+            <w:r>
+              <w:rPr>
+                <w:rFonts w:ascii="Arial Narrow" w:hAnsi="Arial Narrow"/>
+                <w:sz w:val="20"/>
+                <w:szCs w:val="20"/>
+              </w:rPr>
+              <w:t>Not Null</w:t>
             </w:r>
           </w:p>
         </w:tc>
@@ -2254,40 +2177,31 @@
         <w:tc>
           <w:tcPr>
             <w:cnfStyle w:val="001000000000" w:firstRow="0" w:lastRow="0" w:firstColumn="1" w:lastColumn="0" w:oddVBand="0" w:evenVBand="0" w:oddHBand="0" w:evenHBand="0" w:firstRowFirstColumn="0" w:firstRowLastColumn="0" w:lastRowFirstColumn="0" w:lastRowLastColumn="0"/>
-            <w:tcW w:w="2988" w:type="dxa"/>
-          </w:tcPr>
-          <w:p>
-            <w:pPr>
-              <w:rPr>
-                <w:rFonts w:ascii="Arial Narrow" w:hAnsi="Arial Narrow"/>
-                <w:b w:val="0"/>
-                <w:sz w:val="20"/>
-                <w:szCs w:val="20"/>
-              </w:rPr>
-            </w:pPr>
-            <w:r>
-              <w:rPr>
-                <w:rFonts w:ascii="Arial Narrow" w:hAnsi="Arial Narrow"/>
-                <w:b w:val="0"/>
-                <w:sz w:val="20"/>
-                <w:szCs w:val="20"/>
-              </w:rPr>
-              <w:t>C</w:t>
-            </w:r>
-            <w:r>
-              <w:rPr>
-                <w:rFonts w:ascii="Arial Narrow" w:hAnsi="Arial Narrow"/>
-                <w:b w:val="0"/>
-                <w:sz w:val="20"/>
-                <w:szCs w:val="20"/>
-              </w:rPr>
-              <w:t>ategoryID</w:t>
-            </w:r>
-          </w:p>
-        </w:tc>
-        <w:tc>
-          <w:tcPr>
-            <w:tcW w:w="1560" w:type="dxa"/>
+            <w:tcW w:w="2974" w:type="dxa"/>
+          </w:tcPr>
+          <w:p>
+            <w:pPr>
+              <w:rPr>
+                <w:rFonts w:ascii="Arial Narrow" w:hAnsi="Arial Narrow"/>
+                <w:b w:val="0"/>
+                <w:sz w:val="20"/>
+                <w:szCs w:val="20"/>
+              </w:rPr>
+            </w:pPr>
+            <w:r>
+              <w:rPr>
+                <w:rFonts w:ascii="Arial Narrow" w:hAnsi="Arial Narrow"/>
+                <w:b w:val="0"/>
+                <w:sz w:val="20"/>
+                <w:szCs w:val="20"/>
+              </w:rPr>
+              <w:t>PhoneNumber</w:t>
+            </w:r>
+          </w:p>
+        </w:tc>
+        <w:tc>
+          <w:tcPr>
+            <w:tcW w:w="1557" w:type="dxa"/>
           </w:tcPr>
           <w:p>
             <w:pPr>
@@ -2302,13 +2216,13 @@
                 <w:sz w:val="20"/>
                 <w:szCs w:val="20"/>
               </w:rPr>
-              <w:t>int</w:t>
-            </w:r>
-          </w:p>
-        </w:tc>
-        <w:tc>
-          <w:tcPr>
-            <w:tcW w:w="1425" w:type="dxa"/>
+              <w:t>nvarchar(20)</w:t>
+            </w:r>
+          </w:p>
+        </w:tc>
+        <w:tc>
+          <w:tcPr>
+            <w:tcW w:w="1467" w:type="dxa"/>
           </w:tcPr>
           <w:p>
             <w:pPr>
@@ -2325,13 +2239,13 @@
                 <w:sz w:val="20"/>
                 <w:szCs w:val="20"/>
               </w:rPr>
-              <w:t>1</w:t>
-            </w:r>
-          </w:p>
-        </w:tc>
-        <w:tc>
-          <w:tcPr>
-            <w:tcW w:w="3665" w:type="dxa"/>
+              <w:t>253-241-3421</w:t>
+            </w:r>
+          </w:p>
+        </w:tc>
+        <w:tc>
+          <w:tcPr>
+            <w:tcW w:w="3640" w:type="dxa"/>
           </w:tcPr>
           <w:p>
             <w:pPr>
@@ -2348,13 +2262,1698 @@
                 <w:sz w:val="20"/>
                 <w:szCs w:val="20"/>
               </w:rPr>
-              <w:t>FK</w:t>
+              <w:t>Not Null</w:t>
+            </w:r>
+          </w:p>
+        </w:tc>
+      </w:tr>
+      <w:tr>
+        <w:trPr>
+          <w:cnfStyle w:val="000000100000" w:firstRow="0" w:lastRow="0" w:firstColumn="0" w:lastColumn="0" w:oddVBand="0" w:evenVBand="0" w:oddHBand="1" w:evenHBand="0" w:firstRowFirstColumn="0" w:firstRowLastColumn="0" w:lastRowFirstColumn="0" w:lastRowLastColumn="0"/>
+        </w:trPr>
+        <w:tc>
+          <w:tcPr>
+            <w:cnfStyle w:val="001000000000" w:firstRow="0" w:lastRow="0" w:firstColumn="1" w:lastColumn="0" w:oddVBand="0" w:evenVBand="0" w:oddHBand="0" w:evenHBand="0" w:firstRowFirstColumn="0" w:firstRowLastColumn="0" w:lastRowFirstColumn="0" w:lastRowLastColumn="0"/>
+            <w:tcW w:w="2974" w:type="dxa"/>
+          </w:tcPr>
+          <w:p>
+            <w:pPr>
+              <w:rPr>
+                <w:rFonts w:ascii="Arial Narrow" w:hAnsi="Arial Narrow"/>
+                <w:b w:val="0"/>
+                <w:sz w:val="20"/>
+                <w:szCs w:val="20"/>
+              </w:rPr>
+            </w:pPr>
+            <w:r>
+              <w:rPr>
+                <w:rFonts w:ascii="Arial Narrow" w:hAnsi="Arial Narrow"/>
+                <w:b w:val="0"/>
+                <w:sz w:val="20"/>
+                <w:szCs w:val="20"/>
+              </w:rPr>
+              <w:t>Email</w:t>
+            </w:r>
+          </w:p>
+        </w:tc>
+        <w:tc>
+          <w:tcPr>
+            <w:tcW w:w="1557" w:type="dxa"/>
+          </w:tcPr>
+          <w:p>
+            <w:pPr>
+              <w:cnfStyle w:val="000000100000" w:firstRow="0" w:lastRow="0" w:firstColumn="0" w:lastColumn="0" w:oddVBand="0" w:evenVBand="0" w:oddHBand="1" w:evenHBand="0" w:firstRowFirstColumn="0" w:firstRowLastColumn="0" w:lastRowFirstColumn="0" w:lastRowLastColumn="0"/>
+              <w:rPr>
+                <w:sz w:val="20"/>
+                <w:szCs w:val="20"/>
+              </w:rPr>
+            </w:pPr>
+            <w:r>
+              <w:rPr>
+                <w:sz w:val="20"/>
+                <w:szCs w:val="20"/>
+              </w:rPr>
+              <w:t>nvarchar(50)</w:t>
+            </w:r>
+          </w:p>
+        </w:tc>
+        <w:tc>
+          <w:tcPr>
+            <w:tcW w:w="1467" w:type="dxa"/>
+          </w:tcPr>
+          <w:p>
+            <w:pPr>
+              <w:cnfStyle w:val="000000100000" w:firstRow="0" w:lastRow="0" w:firstColumn="0" w:lastColumn="0" w:oddVBand="0" w:evenVBand="0" w:oddHBand="1" w:evenHBand="0" w:firstRowFirstColumn="0" w:firstRowLastColumn="0" w:lastRowFirstColumn="0" w:lastRowLastColumn="0"/>
+              <w:rPr>
+                <w:rFonts w:ascii="Arial Narrow" w:hAnsi="Arial Narrow"/>
+                <w:sz w:val="20"/>
+                <w:szCs w:val="20"/>
+              </w:rPr>
+            </w:pPr>
+            <w:r>
+              <w:rPr>
+                <w:rFonts w:ascii="Arial Narrow" w:hAnsi="Arial Narrow"/>
+                <w:sz w:val="20"/>
+                <w:szCs w:val="20"/>
+              </w:rPr>
+              <w:t>imail@email.com</w:t>
+            </w:r>
+          </w:p>
+        </w:tc>
+        <w:tc>
+          <w:tcPr>
+            <w:tcW w:w="3640" w:type="dxa"/>
+          </w:tcPr>
+          <w:p>
+            <w:pPr>
+              <w:cnfStyle w:val="000000100000" w:firstRow="0" w:lastRow="0" w:firstColumn="0" w:lastColumn="0" w:oddVBand="0" w:evenVBand="0" w:oddHBand="1" w:evenHBand="0" w:firstRowFirstColumn="0" w:firstRowLastColumn="0" w:lastRowFirstColumn="0" w:lastRowLastColumn="0"/>
+              <w:rPr>
+                <w:rFonts w:ascii="Arial Narrow" w:hAnsi="Arial Narrow"/>
+                <w:sz w:val="20"/>
+                <w:szCs w:val="20"/>
+              </w:rPr>
+            </w:pPr>
+            <w:r>
+              <w:rPr>
+                <w:rFonts w:ascii="Arial Narrow" w:hAnsi="Arial Narrow"/>
+                <w:sz w:val="20"/>
+                <w:szCs w:val="20"/>
+              </w:rPr>
+              <w:t>Not Null</w:t>
+            </w:r>
+          </w:p>
+        </w:tc>
+      </w:tr>
+      <w:tr>
+        <w:trPr>
+          <w:trHeight w:val="268"/>
+        </w:trPr>
+        <w:tc>
+          <w:tcPr>
+            <w:cnfStyle w:val="001000000000" w:firstRow="0" w:lastRow="0" w:firstColumn="1" w:lastColumn="0" w:oddVBand="0" w:evenVBand="0" w:oddHBand="0" w:evenHBand="0" w:firstRowFirstColumn="0" w:firstRowLastColumn="0" w:lastRowFirstColumn="0" w:lastRowLastColumn="0"/>
+            <w:tcW w:w="2974" w:type="dxa"/>
+          </w:tcPr>
+          <w:p>
+            <w:pPr>
+              <w:rPr>
+                <w:rFonts w:ascii="Arial Narrow" w:hAnsi="Arial Narrow"/>
+                <w:b w:val="0"/>
+                <w:sz w:val="20"/>
+                <w:szCs w:val="20"/>
+              </w:rPr>
+            </w:pPr>
+            <w:r>
+              <w:rPr>
+                <w:rFonts w:ascii="Arial Narrow" w:hAnsi="Arial Narrow"/>
+                <w:b w:val="0"/>
+                <w:sz w:val="20"/>
+                <w:szCs w:val="20"/>
+              </w:rPr>
+              <w:t>Address</w:t>
+            </w:r>
+          </w:p>
+        </w:tc>
+        <w:tc>
+          <w:tcPr>
+            <w:tcW w:w="1557" w:type="dxa"/>
+          </w:tcPr>
+          <w:p>
+            <w:pPr>
+              <w:cnfStyle w:val="000000000000" w:firstRow="0" w:lastRow="0" w:firstColumn="0" w:lastColumn="0" w:oddVBand="0" w:evenVBand="0" w:oddHBand="0" w:evenHBand="0" w:firstRowFirstColumn="0" w:firstRowLastColumn="0" w:lastRowFirstColumn="0" w:lastRowLastColumn="0"/>
+              <w:rPr>
+                <w:sz w:val="20"/>
+                <w:szCs w:val="20"/>
+              </w:rPr>
+            </w:pPr>
+            <w:r>
+              <w:rPr>
+                <w:sz w:val="20"/>
+                <w:szCs w:val="20"/>
+              </w:rPr>
+              <w:t>nvarchar(50)</w:t>
+            </w:r>
+          </w:p>
+        </w:tc>
+        <w:tc>
+          <w:tcPr>
+            <w:tcW w:w="1467" w:type="dxa"/>
+          </w:tcPr>
+          <w:p>
+            <w:pPr>
+              <w:cnfStyle w:val="000000000000" w:firstRow="0" w:lastRow="0" w:firstColumn="0" w:lastColumn="0" w:oddVBand="0" w:evenVBand="0" w:oddHBand="0" w:evenHBand="0" w:firstRowFirstColumn="0" w:firstRowLastColumn="0" w:lastRowFirstColumn="0" w:lastRowLastColumn="0"/>
+              <w:rPr>
+                <w:rFonts w:ascii="Arial Narrow" w:hAnsi="Arial Narrow"/>
+                <w:sz w:val="20"/>
+                <w:szCs w:val="20"/>
+              </w:rPr>
+            </w:pPr>
+            <w:r>
+              <w:rPr>
+                <w:rFonts w:ascii="Arial Narrow" w:hAnsi="Arial Narrow"/>
+                <w:sz w:val="20"/>
+                <w:szCs w:val="20"/>
+              </w:rPr>
+              <w:t>Times Square 25</w:t>
+            </w:r>
+          </w:p>
+        </w:tc>
+        <w:tc>
+          <w:tcPr>
+            <w:tcW w:w="3640" w:type="dxa"/>
+          </w:tcPr>
+          <w:p>
+            <w:pPr>
+              <w:cnfStyle w:val="000000000000" w:firstRow="0" w:lastRow="0" w:firstColumn="0" w:lastColumn="0" w:oddVBand="0" w:evenVBand="0" w:oddHBand="0" w:evenHBand="0" w:firstRowFirstColumn="0" w:firstRowLastColumn="0" w:lastRowFirstColumn="0" w:lastRowLastColumn="0"/>
+              <w:rPr>
+                <w:rFonts w:ascii="Arial Narrow" w:hAnsi="Arial Narrow"/>
+                <w:sz w:val="20"/>
+                <w:szCs w:val="20"/>
+              </w:rPr>
+            </w:pPr>
+            <w:r>
+              <w:rPr>
+                <w:rFonts w:ascii="Arial Narrow" w:hAnsi="Arial Narrow"/>
+                <w:sz w:val="20"/>
+                <w:szCs w:val="20"/>
+              </w:rPr>
+              <w:t>Not Null</w:t>
+            </w:r>
+          </w:p>
+        </w:tc>
+      </w:tr>
+      <w:tr>
+        <w:trPr>
+          <w:cnfStyle w:val="000000100000" w:firstRow="0" w:lastRow="0" w:firstColumn="0" w:lastColumn="0" w:oddVBand="0" w:evenVBand="0" w:oddHBand="1" w:evenHBand="0" w:firstRowFirstColumn="0" w:firstRowLastColumn="0" w:lastRowFirstColumn="0" w:lastRowLastColumn="0"/>
+        </w:trPr>
+        <w:tc>
+          <w:tcPr>
+            <w:cnfStyle w:val="001000000000" w:firstRow="0" w:lastRow="0" w:firstColumn="1" w:lastColumn="0" w:oddVBand="0" w:evenVBand="0" w:oddHBand="0" w:evenHBand="0" w:firstRowFirstColumn="0" w:firstRowLastColumn="0" w:lastRowFirstColumn="0" w:lastRowLastColumn="0"/>
+            <w:tcW w:w="2974" w:type="dxa"/>
+          </w:tcPr>
+          <w:p>
+            <w:pPr>
+              <w:rPr>
+                <w:rFonts w:ascii="Arial Narrow" w:hAnsi="Arial Narrow"/>
+                <w:b w:val="0"/>
+                <w:sz w:val="20"/>
+                <w:szCs w:val="20"/>
+              </w:rPr>
+            </w:pPr>
+            <w:r>
+              <w:rPr>
+                <w:rFonts w:ascii="Arial Narrow" w:hAnsi="Arial Narrow"/>
+                <w:b w:val="0"/>
+                <w:sz w:val="20"/>
+                <w:szCs w:val="20"/>
+              </w:rPr>
+              <w:t>City</w:t>
+            </w:r>
+          </w:p>
+        </w:tc>
+        <w:tc>
+          <w:tcPr>
+            <w:tcW w:w="1557" w:type="dxa"/>
+          </w:tcPr>
+          <w:p>
+            <w:pPr>
+              <w:cnfStyle w:val="000000100000" w:firstRow="0" w:lastRow="0" w:firstColumn="0" w:lastColumn="0" w:oddVBand="0" w:evenVBand="0" w:oddHBand="1" w:evenHBand="0" w:firstRowFirstColumn="0" w:firstRowLastColumn="0" w:lastRowFirstColumn="0" w:lastRowLastColumn="0"/>
+              <w:rPr>
+                <w:sz w:val="20"/>
+                <w:szCs w:val="20"/>
+              </w:rPr>
+            </w:pPr>
+            <w:r>
+              <w:rPr>
+                <w:sz w:val="20"/>
+                <w:szCs w:val="20"/>
+              </w:rPr>
+              <w:t>nvarchar(50)</w:t>
+            </w:r>
+          </w:p>
+        </w:tc>
+        <w:tc>
+          <w:tcPr>
+            <w:tcW w:w="1467" w:type="dxa"/>
+          </w:tcPr>
+          <w:p>
+            <w:pPr>
+              <w:cnfStyle w:val="000000100000" w:firstRow="0" w:lastRow="0" w:firstColumn="0" w:lastColumn="0" w:oddVBand="0" w:evenVBand="0" w:oddHBand="1" w:evenHBand="0" w:firstRowFirstColumn="0" w:firstRowLastColumn="0" w:lastRowFirstColumn="0" w:lastRowLastColumn="0"/>
+              <w:rPr>
+                <w:rFonts w:ascii="Arial Narrow" w:hAnsi="Arial Narrow"/>
+                <w:sz w:val="20"/>
+                <w:szCs w:val="20"/>
+              </w:rPr>
+            </w:pPr>
+            <w:r>
+              <w:rPr>
+                <w:rFonts w:ascii="Arial Narrow" w:hAnsi="Arial Narrow"/>
+                <w:sz w:val="20"/>
+                <w:szCs w:val="20"/>
+              </w:rPr>
+              <w:t>New York</w:t>
+            </w:r>
+          </w:p>
+        </w:tc>
+        <w:tc>
+          <w:tcPr>
+            <w:tcW w:w="3640" w:type="dxa"/>
+          </w:tcPr>
+          <w:p>
+            <w:pPr>
+              <w:cnfStyle w:val="000000100000" w:firstRow="0" w:lastRow="0" w:firstColumn="0" w:lastColumn="0" w:oddVBand="0" w:evenVBand="0" w:oddHBand="1" w:evenHBand="0" w:firstRowFirstColumn="0" w:firstRowLastColumn="0" w:lastRowFirstColumn="0" w:lastRowLastColumn="0"/>
+              <w:rPr>
+                <w:rFonts w:ascii="Arial Narrow" w:hAnsi="Arial Narrow"/>
+                <w:sz w:val="20"/>
+                <w:szCs w:val="20"/>
+              </w:rPr>
+            </w:pPr>
+            <w:r>
+              <w:rPr>
+                <w:rFonts w:ascii="Arial Narrow" w:hAnsi="Arial Narrow"/>
+                <w:sz w:val="20"/>
+                <w:szCs w:val="20"/>
+              </w:rPr>
+              <w:t>Not Null</w:t>
+            </w:r>
+          </w:p>
+        </w:tc>
+      </w:tr>
+      <w:tr>
+        <w:tc>
+          <w:tcPr>
+            <w:cnfStyle w:val="001000000000" w:firstRow="0" w:lastRow="0" w:firstColumn="1" w:lastColumn="0" w:oddVBand="0" w:evenVBand="0" w:oddHBand="0" w:evenHBand="0" w:firstRowFirstColumn="0" w:firstRowLastColumn="0" w:lastRowFirstColumn="0" w:lastRowLastColumn="0"/>
+            <w:tcW w:w="2974" w:type="dxa"/>
+          </w:tcPr>
+          <w:p>
+            <w:pPr>
+              <w:rPr>
+                <w:rFonts w:ascii="Arial Narrow" w:hAnsi="Arial Narrow"/>
+                <w:b w:val="0"/>
+                <w:sz w:val="20"/>
+                <w:szCs w:val="20"/>
+              </w:rPr>
+            </w:pPr>
+            <w:r>
+              <w:rPr>
+                <w:rFonts w:ascii="Arial Narrow" w:hAnsi="Arial Narrow"/>
+                <w:b w:val="0"/>
+                <w:sz w:val="20"/>
+                <w:szCs w:val="20"/>
+              </w:rPr>
+              <w:t>State</w:t>
+            </w:r>
+          </w:p>
+        </w:tc>
+        <w:tc>
+          <w:tcPr>
+            <w:tcW w:w="1557" w:type="dxa"/>
+          </w:tcPr>
+          <w:p>
+            <w:pPr>
+              <w:cnfStyle w:val="000000000000" w:firstRow="0" w:lastRow="0" w:firstColumn="0" w:lastColumn="0" w:oddVBand="0" w:evenVBand="0" w:oddHBand="0" w:evenHBand="0" w:firstRowFirstColumn="0" w:firstRowLastColumn="0" w:lastRowFirstColumn="0" w:lastRowLastColumn="0"/>
+              <w:rPr>
+                <w:sz w:val="20"/>
+                <w:szCs w:val="20"/>
+              </w:rPr>
+            </w:pPr>
+            <w:r>
+              <w:rPr>
+                <w:sz w:val="20"/>
+                <w:szCs w:val="20"/>
+              </w:rPr>
+              <w:t>char(2)</w:t>
+            </w:r>
+          </w:p>
+        </w:tc>
+        <w:tc>
+          <w:tcPr>
+            <w:tcW w:w="1467" w:type="dxa"/>
+          </w:tcPr>
+          <w:p>
+            <w:pPr>
+              <w:cnfStyle w:val="000000000000" w:firstRow="0" w:lastRow="0" w:firstColumn="0" w:lastColumn="0" w:oddVBand="0" w:evenVBand="0" w:oddHBand="0" w:evenHBand="0" w:firstRowFirstColumn="0" w:firstRowLastColumn="0" w:lastRowFirstColumn="0" w:lastRowLastColumn="0"/>
+              <w:rPr>
+                <w:rFonts w:ascii="Arial Narrow" w:hAnsi="Arial Narrow"/>
+                <w:sz w:val="20"/>
+                <w:szCs w:val="20"/>
+              </w:rPr>
+            </w:pPr>
+            <w:r>
+              <w:rPr>
+                <w:rFonts w:ascii="Arial Narrow" w:hAnsi="Arial Narrow"/>
+                <w:sz w:val="20"/>
+                <w:szCs w:val="20"/>
+              </w:rPr>
+              <w:t>WA</w:t>
+            </w:r>
+          </w:p>
+        </w:tc>
+        <w:tc>
+          <w:tcPr>
+            <w:tcW w:w="3640" w:type="dxa"/>
+          </w:tcPr>
+          <w:p>
+            <w:pPr>
+              <w:cnfStyle w:val="000000000000" w:firstRow="0" w:lastRow="0" w:firstColumn="0" w:lastColumn="0" w:oddVBand="0" w:evenVBand="0" w:oddHBand="0" w:evenHBand="0" w:firstRowFirstColumn="0" w:firstRowLastColumn="0" w:lastRowFirstColumn="0" w:lastRowLastColumn="0"/>
+              <w:rPr>
+                <w:rFonts w:ascii="Arial Narrow" w:hAnsi="Arial Narrow"/>
+                <w:sz w:val="20"/>
+                <w:szCs w:val="20"/>
+              </w:rPr>
+            </w:pPr>
+            <w:r>
+              <w:rPr>
+                <w:rFonts w:ascii="Arial Narrow" w:hAnsi="Arial Narrow"/>
+                <w:sz w:val="20"/>
+                <w:szCs w:val="20"/>
+              </w:rPr>
+              <w:t>Not Null</w:t>
+            </w:r>
+          </w:p>
+        </w:tc>
+      </w:tr>
+      <w:tr>
+        <w:trPr>
+          <w:cnfStyle w:val="000000100000" w:firstRow="0" w:lastRow="0" w:firstColumn="0" w:lastColumn="0" w:oddVBand="0" w:evenVBand="0" w:oddHBand="1" w:evenHBand="0" w:firstRowFirstColumn="0" w:firstRowLastColumn="0" w:lastRowFirstColumn="0" w:lastRowLastColumn="0"/>
+        </w:trPr>
+        <w:tc>
+          <w:tcPr>
+            <w:cnfStyle w:val="001000000000" w:firstRow="0" w:lastRow="0" w:firstColumn="1" w:lastColumn="0" w:oddVBand="0" w:evenVBand="0" w:oddHBand="0" w:evenHBand="0" w:firstRowFirstColumn="0" w:firstRowLastColumn="0" w:lastRowFirstColumn="0" w:lastRowLastColumn="0"/>
+            <w:tcW w:w="2974" w:type="dxa"/>
+          </w:tcPr>
+          <w:p>
+            <w:pPr>
+              <w:rPr>
+                <w:rFonts w:ascii="Arial Narrow" w:hAnsi="Arial Narrow"/>
+                <w:b w:val="0"/>
+                <w:sz w:val="20"/>
+                <w:szCs w:val="20"/>
+              </w:rPr>
+            </w:pPr>
+            <w:r>
+              <w:rPr>
+                <w:rFonts w:ascii="Arial Narrow" w:hAnsi="Arial Narrow"/>
+                <w:b w:val="0"/>
+                <w:sz w:val="20"/>
+                <w:szCs w:val="20"/>
+              </w:rPr>
+              <w:t>Zip</w:t>
+            </w:r>
+          </w:p>
+        </w:tc>
+        <w:tc>
+          <w:tcPr>
+            <w:tcW w:w="1557" w:type="dxa"/>
+          </w:tcPr>
+          <w:p>
+            <w:pPr>
+              <w:cnfStyle w:val="000000100000" w:firstRow="0" w:lastRow="0" w:firstColumn="0" w:lastColumn="0" w:oddVBand="0" w:evenVBand="0" w:oddHBand="1" w:evenHBand="0" w:firstRowFirstColumn="0" w:firstRowLastColumn="0" w:lastRowFirstColumn="0" w:lastRowLastColumn="0"/>
+              <w:rPr>
+                <w:sz w:val="20"/>
+                <w:szCs w:val="20"/>
+              </w:rPr>
+            </w:pPr>
+            <w:r>
+              <w:rPr>
+                <w:sz w:val="20"/>
+                <w:szCs w:val="20"/>
+              </w:rPr>
+              <w:t>nvarchar(10)</w:t>
+            </w:r>
+          </w:p>
+        </w:tc>
+        <w:tc>
+          <w:tcPr>
+            <w:tcW w:w="1467" w:type="dxa"/>
+          </w:tcPr>
+          <w:p>
+            <w:pPr>
+              <w:cnfStyle w:val="000000100000" w:firstRow="0" w:lastRow="0" w:firstColumn="0" w:lastColumn="0" w:oddVBand="0" w:evenVBand="0" w:oddHBand="1" w:evenHBand="0" w:firstRowFirstColumn="0" w:firstRowLastColumn="0" w:lastRowFirstColumn="0" w:lastRowLastColumn="0"/>
+              <w:rPr>
+                <w:rFonts w:ascii="Arial Narrow" w:hAnsi="Arial Narrow"/>
+                <w:sz w:val="20"/>
+                <w:szCs w:val="20"/>
+              </w:rPr>
+            </w:pPr>
+            <w:r>
+              <w:rPr>
+                <w:rFonts w:ascii="Arial Narrow" w:hAnsi="Arial Narrow"/>
+                <w:sz w:val="20"/>
+                <w:szCs w:val="20"/>
+              </w:rPr>
+              <w:t>98303</w:t>
+            </w:r>
+          </w:p>
+        </w:tc>
+        <w:tc>
+          <w:tcPr>
+            <w:tcW w:w="3640" w:type="dxa"/>
+          </w:tcPr>
+          <w:p>
+            <w:pPr>
+              <w:cnfStyle w:val="000000100000" w:firstRow="0" w:lastRow="0" w:firstColumn="0" w:lastColumn="0" w:oddVBand="0" w:evenVBand="0" w:oddHBand="1" w:evenHBand="0" w:firstRowFirstColumn="0" w:firstRowLastColumn="0" w:lastRowFirstColumn="0" w:lastRowLastColumn="0"/>
+              <w:rPr>
+                <w:rFonts w:ascii="Arial Narrow" w:hAnsi="Arial Narrow"/>
+                <w:sz w:val="20"/>
+                <w:szCs w:val="20"/>
+              </w:rPr>
+            </w:pPr>
+            <w:r>
+              <w:rPr>
+                <w:rFonts w:ascii="Arial Narrow" w:hAnsi="Arial Narrow"/>
+                <w:sz w:val="20"/>
+                <w:szCs w:val="20"/>
+              </w:rPr>
+              <w:t>Not Null</w:t>
             </w:r>
           </w:p>
         </w:tc>
       </w:tr>
     </w:tbl>
     <w:bookmarkEnd w:id="0"/>
+    <w:p>
+      <w:pPr>
+        <w:pStyle w:val="Heading2"/>
+      </w:pPr>
+      <w:r>
+        <w:t xml:space="preserve">Table Name: </w:t>
+      </w:r>
+      <w:r>
+        <w:t>Doctors</w:t>
+      </w:r>
+    </w:p>
+    <w:p>
+      <w:r>
+        <w:t xml:space="preserve">Description: Contains </w:t>
+      </w:r>
+      <w:r>
+        <w:t>doctor</w:t>
+      </w:r>
+      <w:r>
+        <w:t xml:space="preserve"> data</w:t>
+      </w:r>
+    </w:p>
+    <w:p>
+      <w:pPr>
+        <w:pStyle w:val="Heading3"/>
+      </w:pPr>
+      <w:r>
+        <w:t>Columns</w:t>
+      </w:r>
+    </w:p>
+    <w:tbl>
+      <w:tblPr>
+        <w:tblStyle w:val="MediumGrid1-Accent42"/>
+        <w:tblW w:w="9638" w:type="dxa"/>
+        <w:tblLook w:val="04A0" w:firstRow="1" w:lastRow="0" w:firstColumn="1" w:lastColumn="0" w:noHBand="0" w:noVBand="1"/>
+      </w:tblPr>
+      <w:tblGrid>
+        <w:gridCol w:w="2974"/>
+        <w:gridCol w:w="1557"/>
+        <w:gridCol w:w="1467"/>
+        <w:gridCol w:w="3640"/>
+      </w:tblGrid>
+      <w:tr>
+        <w:trPr>
+          <w:cnfStyle w:val="100000000000" w:firstRow="1" w:lastRow="0" w:firstColumn="0" w:lastColumn="0" w:oddVBand="0" w:evenVBand="0" w:oddHBand="0" w:evenHBand="0" w:firstRowFirstColumn="0" w:firstRowLastColumn="0" w:lastRowFirstColumn="0" w:lastRowLastColumn="0"/>
+          <w:trHeight w:val="250"/>
+        </w:trPr>
+        <w:tc>
+          <w:tcPr>
+            <w:cnfStyle w:val="001000000000" w:firstRow="0" w:lastRow="0" w:firstColumn="1" w:lastColumn="0" w:oddVBand="0" w:evenVBand="0" w:oddHBand="0" w:evenHBand="0" w:firstRowFirstColumn="0" w:firstRowLastColumn="0" w:lastRowFirstColumn="0" w:lastRowLastColumn="0"/>
+            <w:tcW w:w="2974" w:type="dxa"/>
+          </w:tcPr>
+          <w:p>
+            <w:pPr>
+              <w:rPr>
+                <w:rFonts w:ascii="Arial Narrow" w:hAnsi="Arial Narrow"/>
+                <w:sz w:val="20"/>
+                <w:szCs w:val="20"/>
+              </w:rPr>
+            </w:pPr>
+            <w:r>
+              <w:rPr>
+                <w:rFonts w:ascii="Arial Narrow" w:hAnsi="Arial Narrow"/>
+                <w:sz w:val="20"/>
+                <w:szCs w:val="20"/>
+              </w:rPr>
+              <w:t>Column Name</w:t>
+            </w:r>
+          </w:p>
+        </w:tc>
+        <w:tc>
+          <w:tcPr>
+            <w:tcW w:w="1557" w:type="dxa"/>
+          </w:tcPr>
+          <w:p>
+            <w:pPr>
+              <w:cnfStyle w:val="100000000000" w:firstRow="1" w:lastRow="0" w:firstColumn="0" w:lastColumn="0" w:oddVBand="0" w:evenVBand="0" w:oddHBand="0" w:evenHBand="0" w:firstRowFirstColumn="0" w:firstRowLastColumn="0" w:lastRowFirstColumn="0" w:lastRowLastColumn="0"/>
+              <w:rPr>
+                <w:rFonts w:ascii="Arial Narrow" w:hAnsi="Arial Narrow"/>
+                <w:sz w:val="20"/>
+                <w:szCs w:val="20"/>
+              </w:rPr>
+            </w:pPr>
+            <w:r>
+              <w:rPr>
+                <w:rFonts w:ascii="Arial Narrow" w:hAnsi="Arial Narrow"/>
+                <w:sz w:val="20"/>
+                <w:szCs w:val="20"/>
+              </w:rPr>
+              <w:t>Data Type</w:t>
+            </w:r>
+          </w:p>
+        </w:tc>
+        <w:tc>
+          <w:tcPr>
+            <w:tcW w:w="1467" w:type="dxa"/>
+          </w:tcPr>
+          <w:p>
+            <w:pPr>
+              <w:cnfStyle w:val="100000000000" w:firstRow="1" w:lastRow="0" w:firstColumn="0" w:lastColumn="0" w:oddVBand="0" w:evenVBand="0" w:oddHBand="0" w:evenHBand="0" w:firstRowFirstColumn="0" w:firstRowLastColumn="0" w:lastRowFirstColumn="0" w:lastRowLastColumn="0"/>
+              <w:rPr>
+                <w:rFonts w:ascii="Arial Narrow" w:hAnsi="Arial Narrow"/>
+                <w:sz w:val="20"/>
+                <w:szCs w:val="20"/>
+              </w:rPr>
+            </w:pPr>
+            <w:r>
+              <w:rPr>
+                <w:rFonts w:ascii="Arial Narrow" w:hAnsi="Arial Narrow"/>
+                <w:sz w:val="20"/>
+                <w:szCs w:val="20"/>
+              </w:rPr>
+              <w:t xml:space="preserve">Example </w:t>
+            </w:r>
+          </w:p>
+        </w:tc>
+        <w:tc>
+          <w:tcPr>
+            <w:tcW w:w="3640" w:type="dxa"/>
+          </w:tcPr>
+          <w:p>
+            <w:pPr>
+              <w:cnfStyle w:val="100000000000" w:firstRow="1" w:lastRow="0" w:firstColumn="0" w:lastColumn="0" w:oddVBand="0" w:evenVBand="0" w:oddHBand="0" w:evenHBand="0" w:firstRowFirstColumn="0" w:firstRowLastColumn="0" w:lastRowFirstColumn="0" w:lastRowLastColumn="0"/>
+              <w:rPr>
+                <w:rFonts w:ascii="Arial Narrow" w:hAnsi="Arial Narrow"/>
+                <w:sz w:val="20"/>
+                <w:szCs w:val="20"/>
+              </w:rPr>
+            </w:pPr>
+            <w:r>
+              <w:rPr>
+                <w:rFonts w:ascii="Arial Narrow" w:hAnsi="Arial Narrow"/>
+                <w:sz w:val="20"/>
+                <w:szCs w:val="20"/>
+              </w:rPr>
+              <w:t>Notes</w:t>
+            </w:r>
+          </w:p>
+        </w:tc>
+      </w:tr>
+      <w:tr>
+        <w:trPr>
+          <w:cnfStyle w:val="000000100000" w:firstRow="0" w:lastRow="0" w:firstColumn="0" w:lastColumn="0" w:oddVBand="0" w:evenVBand="0" w:oddHBand="1" w:evenHBand="0" w:firstRowFirstColumn="0" w:firstRowLastColumn="0" w:lastRowFirstColumn="0" w:lastRowLastColumn="0"/>
+        </w:trPr>
+        <w:tc>
+          <w:tcPr>
+            <w:cnfStyle w:val="001000000000" w:firstRow="0" w:lastRow="0" w:firstColumn="1" w:lastColumn="0" w:oddVBand="0" w:evenVBand="0" w:oddHBand="0" w:evenHBand="0" w:firstRowFirstColumn="0" w:firstRowLastColumn="0" w:lastRowFirstColumn="0" w:lastRowLastColumn="0"/>
+            <w:tcW w:w="2974" w:type="dxa"/>
+          </w:tcPr>
+          <w:p>
+            <w:pPr>
+              <w:rPr>
+                <w:rFonts w:ascii="Arial Narrow" w:hAnsi="Arial Narrow"/>
+                <w:b w:val="0"/>
+                <w:sz w:val="20"/>
+                <w:szCs w:val="20"/>
+              </w:rPr>
+            </w:pPr>
+            <w:r>
+              <w:rPr>
+                <w:rFonts w:ascii="Arial Narrow" w:hAnsi="Arial Narrow"/>
+                <w:b w:val="0"/>
+                <w:sz w:val="20"/>
+                <w:szCs w:val="20"/>
+              </w:rPr>
+              <w:t>Doctor</w:t>
+            </w:r>
+            <w:r>
+              <w:rPr>
+                <w:rFonts w:ascii="Arial Narrow" w:hAnsi="Arial Narrow"/>
+                <w:b w:val="0"/>
+                <w:sz w:val="20"/>
+                <w:szCs w:val="20"/>
+              </w:rPr>
+              <w:t>ID</w:t>
+            </w:r>
+          </w:p>
+        </w:tc>
+        <w:tc>
+          <w:tcPr>
+            <w:tcW w:w="1557" w:type="dxa"/>
+          </w:tcPr>
+          <w:p>
+            <w:pPr>
+              <w:cnfStyle w:val="000000100000" w:firstRow="0" w:lastRow="0" w:firstColumn="0" w:lastColumn="0" w:oddVBand="0" w:evenVBand="0" w:oddHBand="1" w:evenHBand="0" w:firstRowFirstColumn="0" w:firstRowLastColumn="0" w:lastRowFirstColumn="0" w:lastRowLastColumn="0"/>
+              <w:rPr>
+                <w:sz w:val="20"/>
+                <w:szCs w:val="20"/>
+              </w:rPr>
+            </w:pPr>
+            <w:r>
+              <w:rPr>
+                <w:sz w:val="20"/>
+                <w:szCs w:val="20"/>
+              </w:rPr>
+              <w:t>int</w:t>
+            </w:r>
+          </w:p>
+        </w:tc>
+        <w:tc>
+          <w:tcPr>
+            <w:tcW w:w="1467" w:type="dxa"/>
+          </w:tcPr>
+          <w:p>
+            <w:pPr>
+              <w:cnfStyle w:val="000000100000" w:firstRow="0" w:lastRow="0" w:firstColumn="0" w:lastColumn="0" w:oddVBand="0" w:evenVBand="0" w:oddHBand="1" w:evenHBand="0" w:firstRowFirstColumn="0" w:firstRowLastColumn="0" w:lastRowFirstColumn="0" w:lastRowLastColumn="0"/>
+              <w:rPr>
+                <w:rFonts w:ascii="Arial Narrow" w:hAnsi="Arial Narrow"/>
+                <w:sz w:val="20"/>
+                <w:szCs w:val="20"/>
+              </w:rPr>
+            </w:pPr>
+            <w:r>
+              <w:rPr>
+                <w:rFonts w:ascii="Arial Narrow" w:hAnsi="Arial Narrow"/>
+                <w:sz w:val="20"/>
+                <w:szCs w:val="20"/>
+              </w:rPr>
+              <w:t>1</w:t>
+            </w:r>
+          </w:p>
+        </w:tc>
+        <w:tc>
+          <w:tcPr>
+            <w:tcW w:w="3640" w:type="dxa"/>
+          </w:tcPr>
+          <w:p>
+            <w:pPr>
+              <w:cnfStyle w:val="000000100000" w:firstRow="0" w:lastRow="0" w:firstColumn="0" w:lastColumn="0" w:oddVBand="0" w:evenVBand="0" w:oddHBand="1" w:evenHBand="0" w:firstRowFirstColumn="0" w:firstRowLastColumn="0" w:lastRowFirstColumn="0" w:lastRowLastColumn="0"/>
+              <w:rPr>
+                <w:rFonts w:ascii="Arial Narrow" w:hAnsi="Arial Narrow"/>
+                <w:sz w:val="20"/>
+                <w:szCs w:val="20"/>
+              </w:rPr>
+            </w:pPr>
+            <w:r>
+              <w:rPr>
+                <w:rFonts w:ascii="Arial Narrow" w:hAnsi="Arial Narrow"/>
+                <w:sz w:val="20"/>
+                <w:szCs w:val="20"/>
+              </w:rPr>
+              <w:t>PK, Identity (1,1)</w:t>
+            </w:r>
+          </w:p>
+        </w:tc>
+      </w:tr>
+      <w:tr>
+        <w:tc>
+          <w:tcPr>
+            <w:cnfStyle w:val="001000000000" w:firstRow="0" w:lastRow="0" w:firstColumn="1" w:lastColumn="0" w:oddVBand="0" w:evenVBand="0" w:oddHBand="0" w:evenHBand="0" w:firstRowFirstColumn="0" w:firstRowLastColumn="0" w:lastRowFirstColumn="0" w:lastRowLastColumn="0"/>
+            <w:tcW w:w="2974" w:type="dxa"/>
+          </w:tcPr>
+          <w:p>
+            <w:pPr>
+              <w:rPr>
+                <w:rFonts w:ascii="Arial Narrow" w:hAnsi="Arial Narrow"/>
+                <w:b w:val="0"/>
+                <w:sz w:val="20"/>
+                <w:szCs w:val="20"/>
+              </w:rPr>
+            </w:pPr>
+            <w:r>
+              <w:rPr>
+                <w:rFonts w:ascii="Arial Narrow" w:hAnsi="Arial Narrow"/>
+                <w:b w:val="0"/>
+                <w:sz w:val="20"/>
+                <w:szCs w:val="20"/>
+              </w:rPr>
+              <w:t>First</w:t>
+            </w:r>
+            <w:r>
+              <w:rPr>
+                <w:rFonts w:ascii="Arial Narrow" w:hAnsi="Arial Narrow"/>
+                <w:b w:val="0"/>
+                <w:sz w:val="20"/>
+                <w:szCs w:val="20"/>
+              </w:rPr>
+              <w:t>Name</w:t>
+            </w:r>
+          </w:p>
+        </w:tc>
+        <w:tc>
+          <w:tcPr>
+            <w:tcW w:w="1557" w:type="dxa"/>
+          </w:tcPr>
+          <w:p>
+            <w:pPr>
+              <w:cnfStyle w:val="000000000000" w:firstRow="0" w:lastRow="0" w:firstColumn="0" w:lastColumn="0" w:oddVBand="0" w:evenVBand="0" w:oddHBand="0" w:evenHBand="0" w:firstRowFirstColumn="0" w:firstRowLastColumn="0" w:lastRowFirstColumn="0" w:lastRowLastColumn="0"/>
+              <w:rPr>
+                <w:sz w:val="20"/>
+                <w:szCs w:val="20"/>
+              </w:rPr>
+            </w:pPr>
+            <w:r>
+              <w:rPr>
+                <w:sz w:val="20"/>
+                <w:szCs w:val="20"/>
+              </w:rPr>
+              <w:t>nvarchar(</w:t>
+            </w:r>
+            <w:r>
+              <w:rPr>
+                <w:sz w:val="20"/>
+                <w:szCs w:val="20"/>
+              </w:rPr>
+              <w:t>50</w:t>
+            </w:r>
+            <w:r>
+              <w:rPr>
+                <w:sz w:val="20"/>
+                <w:szCs w:val="20"/>
+              </w:rPr>
+              <w:t>)</w:t>
+            </w:r>
+          </w:p>
+        </w:tc>
+        <w:tc>
+          <w:tcPr>
+            <w:tcW w:w="1467" w:type="dxa"/>
+          </w:tcPr>
+          <w:p>
+            <w:pPr>
+              <w:cnfStyle w:val="000000000000" w:firstRow="0" w:lastRow="0" w:firstColumn="0" w:lastColumn="0" w:oddVBand="0" w:evenVBand="0" w:oddHBand="0" w:evenHBand="0" w:firstRowFirstColumn="0" w:firstRowLastColumn="0" w:lastRowFirstColumn="0" w:lastRowLastColumn="0"/>
+              <w:rPr>
+                <w:rFonts w:ascii="Arial Narrow" w:hAnsi="Arial Narrow"/>
+                <w:sz w:val="20"/>
+                <w:szCs w:val="20"/>
+              </w:rPr>
+            </w:pPr>
+            <w:r>
+              <w:rPr>
+                <w:rFonts w:ascii="Arial Narrow" w:hAnsi="Arial Narrow"/>
+                <w:sz w:val="20"/>
+                <w:szCs w:val="20"/>
+              </w:rPr>
+              <w:t>Bob</w:t>
+            </w:r>
+          </w:p>
+        </w:tc>
+        <w:tc>
+          <w:tcPr>
+            <w:tcW w:w="3640" w:type="dxa"/>
+          </w:tcPr>
+          <w:p>
+            <w:pPr>
+              <w:cnfStyle w:val="000000000000" w:firstRow="0" w:lastRow="0" w:firstColumn="0" w:lastColumn="0" w:oddVBand="0" w:evenVBand="0" w:oddHBand="0" w:evenHBand="0" w:firstRowFirstColumn="0" w:firstRowLastColumn="0" w:lastRowFirstColumn="0" w:lastRowLastColumn="0"/>
+              <w:rPr>
+                <w:rFonts w:ascii="Arial Narrow" w:hAnsi="Arial Narrow"/>
+                <w:sz w:val="20"/>
+                <w:szCs w:val="20"/>
+              </w:rPr>
+            </w:pPr>
+            <w:r>
+              <w:rPr>
+                <w:rFonts w:ascii="Arial Narrow" w:hAnsi="Arial Narrow"/>
+                <w:sz w:val="20"/>
+                <w:szCs w:val="20"/>
+              </w:rPr>
+              <w:t>Not Null</w:t>
+            </w:r>
+          </w:p>
+        </w:tc>
+      </w:tr>
+      <w:tr>
+        <w:trPr>
+          <w:cnfStyle w:val="000000100000" w:firstRow="0" w:lastRow="0" w:firstColumn="0" w:lastColumn="0" w:oddVBand="0" w:evenVBand="0" w:oddHBand="1" w:evenHBand="0" w:firstRowFirstColumn="0" w:firstRowLastColumn="0" w:lastRowFirstColumn="0" w:lastRowLastColumn="0"/>
+        </w:trPr>
+        <w:tc>
+          <w:tcPr>
+            <w:cnfStyle w:val="001000000000" w:firstRow="0" w:lastRow="0" w:firstColumn="1" w:lastColumn="0" w:oddVBand="0" w:evenVBand="0" w:oddHBand="0" w:evenHBand="0" w:firstRowFirstColumn="0" w:firstRowLastColumn="0" w:lastRowFirstColumn="0" w:lastRowLastColumn="0"/>
+            <w:tcW w:w="2974" w:type="dxa"/>
+          </w:tcPr>
+          <w:p>
+            <w:pPr>
+              <w:rPr>
+                <w:rFonts w:ascii="Arial Narrow" w:hAnsi="Arial Narrow"/>
+                <w:b w:val="0"/>
+                <w:sz w:val="20"/>
+                <w:szCs w:val="20"/>
+              </w:rPr>
+            </w:pPr>
+            <w:r>
+              <w:rPr>
+                <w:rFonts w:ascii="Arial Narrow" w:hAnsi="Arial Narrow"/>
+                <w:b w:val="0"/>
+                <w:sz w:val="20"/>
+                <w:szCs w:val="20"/>
+              </w:rPr>
+              <w:t>LastName</w:t>
+            </w:r>
+          </w:p>
+        </w:tc>
+        <w:tc>
+          <w:tcPr>
+            <w:tcW w:w="1557" w:type="dxa"/>
+          </w:tcPr>
+          <w:p>
+            <w:pPr>
+              <w:cnfStyle w:val="000000100000" w:firstRow="0" w:lastRow="0" w:firstColumn="0" w:lastColumn="0" w:oddVBand="0" w:evenVBand="0" w:oddHBand="1" w:evenHBand="0" w:firstRowFirstColumn="0" w:firstRowLastColumn="0" w:lastRowFirstColumn="0" w:lastRowLastColumn="0"/>
+              <w:rPr>
+                <w:sz w:val="20"/>
+                <w:szCs w:val="20"/>
+              </w:rPr>
+            </w:pPr>
+            <w:r>
+              <w:rPr>
+                <w:sz w:val="20"/>
+                <w:szCs w:val="20"/>
+              </w:rPr>
+              <w:t>nvarchar(</w:t>
+            </w:r>
+            <w:r>
+              <w:rPr>
+                <w:sz w:val="20"/>
+                <w:szCs w:val="20"/>
+              </w:rPr>
+              <w:t>50</w:t>
+            </w:r>
+            <w:r>
+              <w:rPr>
+                <w:sz w:val="20"/>
+                <w:szCs w:val="20"/>
+              </w:rPr>
+              <w:t>)</w:t>
+            </w:r>
+          </w:p>
+        </w:tc>
+        <w:tc>
+          <w:tcPr>
+            <w:tcW w:w="1467" w:type="dxa"/>
+          </w:tcPr>
+          <w:p>
+            <w:pPr>
+              <w:cnfStyle w:val="000000100000" w:firstRow="0" w:lastRow="0" w:firstColumn="0" w:lastColumn="0" w:oddVBand="0" w:evenVBand="0" w:oddHBand="1" w:evenHBand="0" w:firstRowFirstColumn="0" w:firstRowLastColumn="0" w:lastRowFirstColumn="0" w:lastRowLastColumn="0"/>
+              <w:rPr>
+                <w:rFonts w:ascii="Arial Narrow" w:hAnsi="Arial Narrow"/>
+                <w:sz w:val="20"/>
+                <w:szCs w:val="20"/>
+              </w:rPr>
+            </w:pPr>
+            <w:r>
+              <w:rPr>
+                <w:rFonts w:ascii="Arial Narrow" w:hAnsi="Arial Narrow"/>
+                <w:sz w:val="20"/>
+                <w:szCs w:val="20"/>
+              </w:rPr>
+              <w:t>Smith</w:t>
+            </w:r>
+          </w:p>
+        </w:tc>
+        <w:tc>
+          <w:tcPr>
+            <w:tcW w:w="3640" w:type="dxa"/>
+          </w:tcPr>
+          <w:p>
+            <w:pPr>
+              <w:cnfStyle w:val="000000100000" w:firstRow="0" w:lastRow="0" w:firstColumn="0" w:lastColumn="0" w:oddVBand="0" w:evenVBand="0" w:oddHBand="1" w:evenHBand="0" w:firstRowFirstColumn="0" w:firstRowLastColumn="0" w:lastRowFirstColumn="0" w:lastRowLastColumn="0"/>
+              <w:rPr>
+                <w:rFonts w:ascii="Arial Narrow" w:hAnsi="Arial Narrow"/>
+                <w:sz w:val="20"/>
+                <w:szCs w:val="20"/>
+              </w:rPr>
+            </w:pPr>
+            <w:r>
+              <w:rPr>
+                <w:rFonts w:ascii="Arial Narrow" w:hAnsi="Arial Narrow"/>
+                <w:sz w:val="20"/>
+                <w:szCs w:val="20"/>
+              </w:rPr>
+              <w:t>Not Null</w:t>
+            </w:r>
+          </w:p>
+        </w:tc>
+      </w:tr>
+      <w:tr>
+        <w:tc>
+          <w:tcPr>
+            <w:cnfStyle w:val="001000000000" w:firstRow="0" w:lastRow="0" w:firstColumn="1" w:lastColumn="0" w:oddVBand="0" w:evenVBand="0" w:oddHBand="0" w:evenHBand="0" w:firstRowFirstColumn="0" w:firstRowLastColumn="0" w:lastRowFirstColumn="0" w:lastRowLastColumn="0"/>
+            <w:tcW w:w="2974" w:type="dxa"/>
+          </w:tcPr>
+          <w:p>
+            <w:pPr>
+              <w:rPr>
+                <w:rFonts w:ascii="Arial Narrow" w:hAnsi="Arial Narrow"/>
+                <w:b w:val="0"/>
+                <w:sz w:val="20"/>
+                <w:szCs w:val="20"/>
+              </w:rPr>
+            </w:pPr>
+            <w:r>
+              <w:rPr>
+                <w:rFonts w:ascii="Arial Narrow" w:hAnsi="Arial Narrow"/>
+                <w:b w:val="0"/>
+                <w:sz w:val="20"/>
+                <w:szCs w:val="20"/>
+              </w:rPr>
+              <w:t>PhoneNumber</w:t>
+            </w:r>
+          </w:p>
+        </w:tc>
+        <w:tc>
+          <w:tcPr>
+            <w:tcW w:w="1557" w:type="dxa"/>
+          </w:tcPr>
+          <w:p>
+            <w:pPr>
+              <w:cnfStyle w:val="000000000000" w:firstRow="0" w:lastRow="0" w:firstColumn="0" w:lastColumn="0" w:oddVBand="0" w:evenVBand="0" w:oddHBand="0" w:evenHBand="0" w:firstRowFirstColumn="0" w:firstRowLastColumn="0" w:lastRowFirstColumn="0" w:lastRowLastColumn="0"/>
+              <w:rPr>
+                <w:sz w:val="20"/>
+                <w:szCs w:val="20"/>
+              </w:rPr>
+            </w:pPr>
+            <w:r>
+              <w:rPr>
+                <w:sz w:val="20"/>
+                <w:szCs w:val="20"/>
+              </w:rPr>
+              <w:t>nvarchar(20)</w:t>
+            </w:r>
+          </w:p>
+        </w:tc>
+        <w:tc>
+          <w:tcPr>
+            <w:tcW w:w="1467" w:type="dxa"/>
+          </w:tcPr>
+          <w:p>
+            <w:pPr>
+              <w:cnfStyle w:val="000000000000" w:firstRow="0" w:lastRow="0" w:firstColumn="0" w:lastColumn="0" w:oddVBand="0" w:evenVBand="0" w:oddHBand="0" w:evenHBand="0" w:firstRowFirstColumn="0" w:firstRowLastColumn="0" w:lastRowFirstColumn="0" w:lastRowLastColumn="0"/>
+              <w:rPr>
+                <w:rFonts w:ascii="Arial Narrow" w:hAnsi="Arial Narrow"/>
+                <w:sz w:val="20"/>
+                <w:szCs w:val="20"/>
+              </w:rPr>
+            </w:pPr>
+            <w:r>
+              <w:rPr>
+                <w:rFonts w:ascii="Arial Narrow" w:hAnsi="Arial Narrow"/>
+                <w:sz w:val="20"/>
+                <w:szCs w:val="20"/>
+              </w:rPr>
+              <w:t>253-241-3421</w:t>
+            </w:r>
+          </w:p>
+        </w:tc>
+        <w:tc>
+          <w:tcPr>
+            <w:tcW w:w="3640" w:type="dxa"/>
+          </w:tcPr>
+          <w:p>
+            <w:pPr>
+              <w:cnfStyle w:val="000000000000" w:firstRow="0" w:lastRow="0" w:firstColumn="0" w:lastColumn="0" w:oddVBand="0" w:evenVBand="0" w:oddHBand="0" w:evenHBand="0" w:firstRowFirstColumn="0" w:firstRowLastColumn="0" w:lastRowFirstColumn="0" w:lastRowLastColumn="0"/>
+              <w:rPr>
+                <w:rFonts w:ascii="Arial Narrow" w:hAnsi="Arial Narrow"/>
+                <w:sz w:val="20"/>
+                <w:szCs w:val="20"/>
+              </w:rPr>
+            </w:pPr>
+            <w:r>
+              <w:rPr>
+                <w:rFonts w:ascii="Arial Narrow" w:hAnsi="Arial Narrow"/>
+                <w:sz w:val="20"/>
+                <w:szCs w:val="20"/>
+              </w:rPr>
+              <w:t>Not Null</w:t>
+            </w:r>
+          </w:p>
+        </w:tc>
+      </w:tr>
+      <w:tr>
+        <w:trPr>
+          <w:cnfStyle w:val="000000100000" w:firstRow="0" w:lastRow="0" w:firstColumn="0" w:lastColumn="0" w:oddVBand="0" w:evenVBand="0" w:oddHBand="1" w:evenHBand="0" w:firstRowFirstColumn="0" w:firstRowLastColumn="0" w:lastRowFirstColumn="0" w:lastRowLastColumn="0"/>
+        </w:trPr>
+        <w:tc>
+          <w:tcPr>
+            <w:cnfStyle w:val="001000000000" w:firstRow="0" w:lastRow="0" w:firstColumn="1" w:lastColumn="0" w:oddVBand="0" w:evenVBand="0" w:oddHBand="0" w:evenHBand="0" w:firstRowFirstColumn="0" w:firstRowLastColumn="0" w:lastRowFirstColumn="0" w:lastRowLastColumn="0"/>
+            <w:tcW w:w="2974" w:type="dxa"/>
+          </w:tcPr>
+          <w:p>
+            <w:pPr>
+              <w:rPr>
+                <w:rFonts w:ascii="Arial Narrow" w:hAnsi="Arial Narrow"/>
+                <w:b w:val="0"/>
+                <w:sz w:val="20"/>
+                <w:szCs w:val="20"/>
+              </w:rPr>
+            </w:pPr>
+            <w:r>
+              <w:rPr>
+                <w:rFonts w:ascii="Arial Narrow" w:hAnsi="Arial Narrow"/>
+                <w:b w:val="0"/>
+                <w:sz w:val="20"/>
+                <w:szCs w:val="20"/>
+              </w:rPr>
+              <w:t>Email</w:t>
+            </w:r>
+          </w:p>
+        </w:tc>
+        <w:tc>
+          <w:tcPr>
+            <w:tcW w:w="1557" w:type="dxa"/>
+          </w:tcPr>
+          <w:p>
+            <w:pPr>
+              <w:cnfStyle w:val="000000100000" w:firstRow="0" w:lastRow="0" w:firstColumn="0" w:lastColumn="0" w:oddVBand="0" w:evenVBand="0" w:oddHBand="1" w:evenHBand="0" w:firstRowFirstColumn="0" w:firstRowLastColumn="0" w:lastRowFirstColumn="0" w:lastRowLastColumn="0"/>
+              <w:rPr>
+                <w:sz w:val="20"/>
+                <w:szCs w:val="20"/>
+              </w:rPr>
+            </w:pPr>
+            <w:r>
+              <w:rPr>
+                <w:sz w:val="20"/>
+                <w:szCs w:val="20"/>
+              </w:rPr>
+              <w:t>nvarchar(50)</w:t>
+            </w:r>
+          </w:p>
+        </w:tc>
+        <w:tc>
+          <w:tcPr>
+            <w:tcW w:w="1467" w:type="dxa"/>
+          </w:tcPr>
+          <w:p>
+            <w:pPr>
+              <w:cnfStyle w:val="000000100000" w:firstRow="0" w:lastRow="0" w:firstColumn="0" w:lastColumn="0" w:oddVBand="0" w:evenVBand="0" w:oddHBand="1" w:evenHBand="0" w:firstRowFirstColumn="0" w:firstRowLastColumn="0" w:lastRowFirstColumn="0" w:lastRowLastColumn="0"/>
+              <w:rPr>
+                <w:rFonts w:ascii="Arial Narrow" w:hAnsi="Arial Narrow"/>
+                <w:sz w:val="20"/>
+                <w:szCs w:val="20"/>
+              </w:rPr>
+            </w:pPr>
+            <w:r>
+              <w:rPr>
+                <w:rFonts w:ascii="Arial Narrow" w:hAnsi="Arial Narrow"/>
+                <w:sz w:val="20"/>
+                <w:szCs w:val="20"/>
+              </w:rPr>
+              <w:t>imail@email.com</w:t>
+            </w:r>
+          </w:p>
+        </w:tc>
+        <w:tc>
+          <w:tcPr>
+            <w:tcW w:w="3640" w:type="dxa"/>
+          </w:tcPr>
+          <w:p>
+            <w:pPr>
+              <w:cnfStyle w:val="000000100000" w:firstRow="0" w:lastRow="0" w:firstColumn="0" w:lastColumn="0" w:oddVBand="0" w:evenVBand="0" w:oddHBand="1" w:evenHBand="0" w:firstRowFirstColumn="0" w:firstRowLastColumn="0" w:lastRowFirstColumn="0" w:lastRowLastColumn="0"/>
+              <w:rPr>
+                <w:rFonts w:ascii="Arial Narrow" w:hAnsi="Arial Narrow"/>
+                <w:sz w:val="20"/>
+                <w:szCs w:val="20"/>
+              </w:rPr>
+            </w:pPr>
+            <w:r>
+              <w:rPr>
+                <w:rFonts w:ascii="Arial Narrow" w:hAnsi="Arial Narrow"/>
+                <w:sz w:val="20"/>
+                <w:szCs w:val="20"/>
+              </w:rPr>
+              <w:t>Not Null</w:t>
+            </w:r>
+          </w:p>
+        </w:tc>
+      </w:tr>
+    </w:tbl>
+    <w:p>
+      <w:pPr>
+        <w:pStyle w:val="Heading2"/>
+      </w:pPr>
+      <w:r>
+        <w:t xml:space="preserve">Table Name: </w:t>
+      </w:r>
+      <w:r>
+        <w:t>Appointments</w:t>
+      </w:r>
+    </w:p>
+    <w:p>
+      <w:r>
+        <w:t xml:space="preserve">Description: Contains </w:t>
+      </w:r>
+      <w:r>
+        <w:t>patient</w:t>
+      </w:r>
+      <w:r>
+        <w:t xml:space="preserve"> data</w:t>
+      </w:r>
+    </w:p>
+    <w:p>
+      <w:pPr>
+        <w:pStyle w:val="Heading3"/>
+      </w:pPr>
+      <w:r>
+        <w:t>Columns</w:t>
+      </w:r>
+    </w:p>
+    <w:tbl>
+      <w:tblPr>
+        <w:tblStyle w:val="MediumGrid1-Accent42"/>
+        <w:tblW w:w="9638" w:type="dxa"/>
+        <w:tblLook w:val="04A0" w:firstRow="1" w:lastRow="0" w:firstColumn="1" w:lastColumn="0" w:noHBand="0" w:noVBand="1"/>
+      </w:tblPr>
+      <w:tblGrid>
+        <w:gridCol w:w="2974"/>
+        <w:gridCol w:w="1557"/>
+        <w:gridCol w:w="2029"/>
+        <w:gridCol w:w="3078"/>
+      </w:tblGrid>
+      <w:tr>
+        <w:trPr>
+          <w:cnfStyle w:val="100000000000" w:firstRow="1" w:lastRow="0" w:firstColumn="0" w:lastColumn="0" w:oddVBand="0" w:evenVBand="0" w:oddHBand="0" w:evenHBand="0" w:firstRowFirstColumn="0" w:firstRowLastColumn="0" w:lastRowFirstColumn="0" w:lastRowLastColumn="0"/>
+          <w:trHeight w:val="250"/>
+        </w:trPr>
+        <w:tc>
+          <w:tcPr>
+            <w:cnfStyle w:val="001000000000" w:firstRow="0" w:lastRow="0" w:firstColumn="1" w:lastColumn="0" w:oddVBand="0" w:evenVBand="0" w:oddHBand="0" w:evenHBand="0" w:firstRowFirstColumn="0" w:firstRowLastColumn="0" w:lastRowFirstColumn="0" w:lastRowLastColumn="0"/>
+            <w:tcW w:w="2974" w:type="dxa"/>
+          </w:tcPr>
+          <w:p>
+            <w:pPr>
+              <w:rPr>
+                <w:rFonts w:ascii="Arial Narrow" w:hAnsi="Arial Narrow"/>
+                <w:sz w:val="20"/>
+                <w:szCs w:val="20"/>
+              </w:rPr>
+            </w:pPr>
+            <w:r>
+              <w:rPr>
+                <w:rFonts w:ascii="Arial Narrow" w:hAnsi="Arial Narrow"/>
+                <w:sz w:val="20"/>
+                <w:szCs w:val="20"/>
+              </w:rPr>
+              <w:t>Column Name</w:t>
+            </w:r>
+          </w:p>
+        </w:tc>
+        <w:tc>
+          <w:tcPr>
+            <w:tcW w:w="1557" w:type="dxa"/>
+          </w:tcPr>
+          <w:p>
+            <w:pPr>
+              <w:cnfStyle w:val="100000000000" w:firstRow="1" w:lastRow="0" w:firstColumn="0" w:lastColumn="0" w:oddVBand="0" w:evenVBand="0" w:oddHBand="0" w:evenHBand="0" w:firstRowFirstColumn="0" w:firstRowLastColumn="0" w:lastRowFirstColumn="0" w:lastRowLastColumn="0"/>
+              <w:rPr>
+                <w:rFonts w:ascii="Arial Narrow" w:hAnsi="Arial Narrow"/>
+                <w:sz w:val="20"/>
+                <w:szCs w:val="20"/>
+              </w:rPr>
+            </w:pPr>
+            <w:r>
+              <w:rPr>
+                <w:rFonts w:ascii="Arial Narrow" w:hAnsi="Arial Narrow"/>
+                <w:sz w:val="20"/>
+                <w:szCs w:val="20"/>
+              </w:rPr>
+              <w:t>Data Type</w:t>
+            </w:r>
+          </w:p>
+        </w:tc>
+        <w:tc>
+          <w:tcPr>
+            <w:tcW w:w="2029" w:type="dxa"/>
+          </w:tcPr>
+          <w:p>
+            <w:pPr>
+              <w:cnfStyle w:val="100000000000" w:firstRow="1" w:lastRow="0" w:firstColumn="0" w:lastColumn="0" w:oddVBand="0" w:evenVBand="0" w:oddHBand="0" w:evenHBand="0" w:firstRowFirstColumn="0" w:firstRowLastColumn="0" w:lastRowFirstColumn="0" w:lastRowLastColumn="0"/>
+              <w:rPr>
+                <w:rFonts w:ascii="Arial Narrow" w:hAnsi="Arial Narrow"/>
+                <w:sz w:val="20"/>
+                <w:szCs w:val="20"/>
+              </w:rPr>
+            </w:pPr>
+            <w:r>
+              <w:rPr>
+                <w:rFonts w:ascii="Arial Narrow" w:hAnsi="Arial Narrow"/>
+                <w:sz w:val="20"/>
+                <w:szCs w:val="20"/>
+              </w:rPr>
+              <w:t xml:space="preserve">Example </w:t>
+            </w:r>
+          </w:p>
+        </w:tc>
+        <w:tc>
+          <w:tcPr>
+            <w:tcW w:w="3078" w:type="dxa"/>
+          </w:tcPr>
+          <w:p>
+            <w:pPr>
+              <w:cnfStyle w:val="100000000000" w:firstRow="1" w:lastRow="0" w:firstColumn="0" w:lastColumn="0" w:oddVBand="0" w:evenVBand="0" w:oddHBand="0" w:evenHBand="0" w:firstRowFirstColumn="0" w:firstRowLastColumn="0" w:lastRowFirstColumn="0" w:lastRowLastColumn="0"/>
+              <w:rPr>
+                <w:rFonts w:ascii="Arial Narrow" w:hAnsi="Arial Narrow"/>
+                <w:sz w:val="20"/>
+                <w:szCs w:val="20"/>
+              </w:rPr>
+            </w:pPr>
+            <w:r>
+              <w:rPr>
+                <w:rFonts w:ascii="Arial Narrow" w:hAnsi="Arial Narrow"/>
+                <w:sz w:val="20"/>
+                <w:szCs w:val="20"/>
+              </w:rPr>
+              <w:t>Notes</w:t>
+            </w:r>
+          </w:p>
+        </w:tc>
+      </w:tr>
+      <w:tr>
+        <w:trPr>
+          <w:cnfStyle w:val="000000100000" w:firstRow="0" w:lastRow="0" w:firstColumn="0" w:lastColumn="0" w:oddVBand="0" w:evenVBand="0" w:oddHBand="1" w:evenHBand="0" w:firstRowFirstColumn="0" w:firstRowLastColumn="0" w:lastRowFirstColumn="0" w:lastRowLastColumn="0"/>
+        </w:trPr>
+        <w:tc>
+          <w:tcPr>
+            <w:cnfStyle w:val="001000000000" w:firstRow="0" w:lastRow="0" w:firstColumn="1" w:lastColumn="0" w:oddVBand="0" w:evenVBand="0" w:oddHBand="0" w:evenHBand="0" w:firstRowFirstColumn="0" w:firstRowLastColumn="0" w:lastRowFirstColumn="0" w:lastRowLastColumn="0"/>
+            <w:tcW w:w="2974" w:type="dxa"/>
+          </w:tcPr>
+          <w:p>
+            <w:pPr>
+              <w:rPr>
+                <w:rFonts w:ascii="Arial Narrow" w:hAnsi="Arial Narrow"/>
+                <w:b w:val="0"/>
+                <w:sz w:val="20"/>
+                <w:szCs w:val="20"/>
+              </w:rPr>
+            </w:pPr>
+            <w:r>
+              <w:rPr>
+                <w:rFonts w:ascii="Arial Narrow" w:hAnsi="Arial Narrow"/>
+                <w:b w:val="0"/>
+                <w:sz w:val="20"/>
+                <w:szCs w:val="20"/>
+              </w:rPr>
+              <w:t>Appointment</w:t>
+            </w:r>
+            <w:r>
+              <w:rPr>
+                <w:rFonts w:ascii="Arial Narrow" w:hAnsi="Arial Narrow"/>
+                <w:b w:val="0"/>
+                <w:sz w:val="20"/>
+                <w:szCs w:val="20"/>
+              </w:rPr>
+              <w:t>ID</w:t>
+            </w:r>
+          </w:p>
+        </w:tc>
+        <w:tc>
+          <w:tcPr>
+            <w:tcW w:w="1557" w:type="dxa"/>
+          </w:tcPr>
+          <w:p>
+            <w:pPr>
+              <w:cnfStyle w:val="000000100000" w:firstRow="0" w:lastRow="0" w:firstColumn="0" w:lastColumn="0" w:oddVBand="0" w:evenVBand="0" w:oddHBand="1" w:evenHBand="0" w:firstRowFirstColumn="0" w:firstRowLastColumn="0" w:lastRowFirstColumn="0" w:lastRowLastColumn="0"/>
+              <w:rPr>
+                <w:sz w:val="20"/>
+                <w:szCs w:val="20"/>
+              </w:rPr>
+            </w:pPr>
+            <w:r>
+              <w:rPr>
+                <w:sz w:val="20"/>
+                <w:szCs w:val="20"/>
+              </w:rPr>
+              <w:t>int</w:t>
+            </w:r>
+          </w:p>
+        </w:tc>
+        <w:tc>
+          <w:tcPr>
+            <w:tcW w:w="2029" w:type="dxa"/>
+          </w:tcPr>
+          <w:p>
+            <w:pPr>
+              <w:cnfStyle w:val="000000100000" w:firstRow="0" w:lastRow="0" w:firstColumn="0" w:lastColumn="0" w:oddVBand="0" w:evenVBand="0" w:oddHBand="1" w:evenHBand="0" w:firstRowFirstColumn="0" w:firstRowLastColumn="0" w:lastRowFirstColumn="0" w:lastRowLastColumn="0"/>
+              <w:rPr>
+                <w:rFonts w:ascii="Arial Narrow" w:hAnsi="Arial Narrow"/>
+                <w:sz w:val="20"/>
+                <w:szCs w:val="20"/>
+              </w:rPr>
+            </w:pPr>
+            <w:r>
+              <w:rPr>
+                <w:rFonts w:ascii="Arial Narrow" w:hAnsi="Arial Narrow"/>
+                <w:sz w:val="20"/>
+                <w:szCs w:val="20"/>
+              </w:rPr>
+              <w:t>1</w:t>
+            </w:r>
+          </w:p>
+        </w:tc>
+        <w:tc>
+          <w:tcPr>
+            <w:tcW w:w="3078" w:type="dxa"/>
+          </w:tcPr>
+          <w:p>
+            <w:pPr>
+              <w:cnfStyle w:val="000000100000" w:firstRow="0" w:lastRow="0" w:firstColumn="0" w:lastColumn="0" w:oddVBand="0" w:evenVBand="0" w:oddHBand="1" w:evenHBand="0" w:firstRowFirstColumn="0" w:firstRowLastColumn="0" w:lastRowFirstColumn="0" w:lastRowLastColumn="0"/>
+              <w:rPr>
+                <w:rFonts w:ascii="Arial Narrow" w:hAnsi="Arial Narrow"/>
+                <w:sz w:val="20"/>
+                <w:szCs w:val="20"/>
+              </w:rPr>
+            </w:pPr>
+            <w:r>
+              <w:rPr>
+                <w:rFonts w:ascii="Arial Narrow" w:hAnsi="Arial Narrow"/>
+                <w:sz w:val="20"/>
+                <w:szCs w:val="20"/>
+              </w:rPr>
+              <w:t>PK, Identity (1,1)</w:t>
+            </w:r>
+          </w:p>
+        </w:tc>
+      </w:tr>
+      <w:tr>
+        <w:tc>
+          <w:tcPr>
+            <w:cnfStyle w:val="001000000000" w:firstRow="0" w:lastRow="0" w:firstColumn="1" w:lastColumn="0" w:oddVBand="0" w:evenVBand="0" w:oddHBand="0" w:evenHBand="0" w:firstRowFirstColumn="0" w:firstRowLastColumn="0" w:lastRowFirstColumn="0" w:lastRowLastColumn="0"/>
+            <w:tcW w:w="2974" w:type="dxa"/>
+          </w:tcPr>
+          <w:p>
+            <w:pPr>
+              <w:rPr>
+                <w:rFonts w:ascii="Arial Narrow" w:hAnsi="Arial Narrow"/>
+                <w:b w:val="0"/>
+                <w:sz w:val="20"/>
+                <w:szCs w:val="20"/>
+              </w:rPr>
+            </w:pPr>
+            <w:r>
+              <w:rPr>
+                <w:rFonts w:ascii="Arial Narrow" w:hAnsi="Arial Narrow"/>
+                <w:b w:val="0"/>
+                <w:sz w:val="20"/>
+                <w:szCs w:val="20"/>
+              </w:rPr>
+              <w:t>PatientID</w:t>
+            </w:r>
+          </w:p>
+        </w:tc>
+        <w:tc>
+          <w:tcPr>
+            <w:tcW w:w="1557" w:type="dxa"/>
+          </w:tcPr>
+          <w:p>
+            <w:pPr>
+              <w:cnfStyle w:val="000000000000" w:firstRow="0" w:lastRow="0" w:firstColumn="0" w:lastColumn="0" w:oddVBand="0" w:evenVBand="0" w:oddHBand="0" w:evenHBand="0" w:firstRowFirstColumn="0" w:firstRowLastColumn="0" w:lastRowFirstColumn="0" w:lastRowLastColumn="0"/>
+              <w:rPr>
+                <w:sz w:val="20"/>
+                <w:szCs w:val="20"/>
+              </w:rPr>
+            </w:pPr>
+            <w:r>
+              <w:rPr>
+                <w:sz w:val="20"/>
+                <w:szCs w:val="20"/>
+              </w:rPr>
+              <w:t>int</w:t>
+            </w:r>
+          </w:p>
+        </w:tc>
+        <w:tc>
+          <w:tcPr>
+            <w:tcW w:w="2029" w:type="dxa"/>
+          </w:tcPr>
+          <w:p>
+            <w:pPr>
+              <w:cnfStyle w:val="000000000000" w:firstRow="0" w:lastRow="0" w:firstColumn="0" w:lastColumn="0" w:oddVBand="0" w:evenVBand="0" w:oddHBand="0" w:evenHBand="0" w:firstRowFirstColumn="0" w:firstRowLastColumn="0" w:lastRowFirstColumn="0" w:lastRowLastColumn="0"/>
+              <w:rPr>
+                <w:rFonts w:ascii="Arial Narrow" w:hAnsi="Arial Narrow"/>
+                <w:sz w:val="20"/>
+                <w:szCs w:val="20"/>
+              </w:rPr>
+            </w:pPr>
+            <w:r>
+              <w:rPr>
+                <w:rFonts w:ascii="Arial Narrow" w:hAnsi="Arial Narrow"/>
+                <w:sz w:val="20"/>
+                <w:szCs w:val="20"/>
+              </w:rPr>
+              <w:t>2</w:t>
+            </w:r>
+          </w:p>
+        </w:tc>
+        <w:tc>
+          <w:tcPr>
+            <w:tcW w:w="3078" w:type="dxa"/>
+          </w:tcPr>
+          <w:p>
+            <w:pPr>
+              <w:cnfStyle w:val="000000000000" w:firstRow="0" w:lastRow="0" w:firstColumn="0" w:lastColumn="0" w:oddVBand="0" w:evenVBand="0" w:oddHBand="0" w:evenHBand="0" w:firstRowFirstColumn="0" w:firstRowLastColumn="0" w:lastRowFirstColumn="0" w:lastRowLastColumn="0"/>
+              <w:rPr>
+                <w:rFonts w:ascii="Arial Narrow" w:hAnsi="Arial Narrow"/>
+                <w:sz w:val="20"/>
+                <w:szCs w:val="20"/>
+              </w:rPr>
+            </w:pPr>
+            <w:r>
+              <w:rPr>
+                <w:rFonts w:ascii="Arial Narrow" w:hAnsi="Arial Narrow"/>
+                <w:sz w:val="20"/>
+                <w:szCs w:val="20"/>
+              </w:rPr>
+              <w:t>FK References dbo.Patients.PatientID</w:t>
+            </w:r>
+          </w:p>
+        </w:tc>
+      </w:tr>
+      <w:tr>
+        <w:trPr>
+          <w:cnfStyle w:val="000000100000" w:firstRow="0" w:lastRow="0" w:firstColumn="0" w:lastColumn="0" w:oddVBand="0" w:evenVBand="0" w:oddHBand="1" w:evenHBand="0" w:firstRowFirstColumn="0" w:firstRowLastColumn="0" w:lastRowFirstColumn="0" w:lastRowLastColumn="0"/>
+        </w:trPr>
+        <w:tc>
+          <w:tcPr>
+            <w:cnfStyle w:val="001000000000" w:firstRow="0" w:lastRow="0" w:firstColumn="1" w:lastColumn="0" w:oddVBand="0" w:evenVBand="0" w:oddHBand="0" w:evenHBand="0" w:firstRowFirstColumn="0" w:firstRowLastColumn="0" w:lastRowFirstColumn="0" w:lastRowLastColumn="0"/>
+            <w:tcW w:w="2974" w:type="dxa"/>
+          </w:tcPr>
+          <w:p>
+            <w:pPr>
+              <w:rPr>
+                <w:rFonts w:ascii="Arial Narrow" w:hAnsi="Arial Narrow"/>
+                <w:b w:val="0"/>
+                <w:sz w:val="20"/>
+                <w:szCs w:val="20"/>
+              </w:rPr>
+            </w:pPr>
+            <w:r>
+              <w:rPr>
+                <w:rFonts w:ascii="Arial Narrow" w:hAnsi="Arial Narrow"/>
+                <w:b w:val="0"/>
+                <w:sz w:val="20"/>
+                <w:szCs w:val="20"/>
+              </w:rPr>
+              <w:t>DoctorID</w:t>
+            </w:r>
+          </w:p>
+        </w:tc>
+        <w:tc>
+          <w:tcPr>
+            <w:tcW w:w="1557" w:type="dxa"/>
+          </w:tcPr>
+          <w:p>
+            <w:pPr>
+              <w:cnfStyle w:val="000000100000" w:firstRow="0" w:lastRow="0" w:firstColumn="0" w:lastColumn="0" w:oddVBand="0" w:evenVBand="0" w:oddHBand="1" w:evenHBand="0" w:firstRowFirstColumn="0" w:firstRowLastColumn="0" w:lastRowFirstColumn="0" w:lastRowLastColumn="0"/>
+              <w:rPr>
+                <w:sz w:val="20"/>
+                <w:szCs w:val="20"/>
+              </w:rPr>
+            </w:pPr>
+            <w:r>
+              <w:rPr>
+                <w:sz w:val="20"/>
+                <w:szCs w:val="20"/>
+              </w:rPr>
+              <w:t>int</w:t>
+            </w:r>
+          </w:p>
+        </w:tc>
+        <w:tc>
+          <w:tcPr>
+            <w:tcW w:w="2029" w:type="dxa"/>
+          </w:tcPr>
+          <w:p>
+            <w:pPr>
+              <w:cnfStyle w:val="000000100000" w:firstRow="0" w:lastRow="0" w:firstColumn="0" w:lastColumn="0" w:oddVBand="0" w:evenVBand="0" w:oddHBand="1" w:evenHBand="0" w:firstRowFirstColumn="0" w:firstRowLastColumn="0" w:lastRowFirstColumn="0" w:lastRowLastColumn="0"/>
+              <w:rPr>
+                <w:rFonts w:ascii="Arial Narrow" w:hAnsi="Arial Narrow"/>
+                <w:sz w:val="20"/>
+                <w:szCs w:val="20"/>
+              </w:rPr>
+            </w:pPr>
+            <w:r>
+              <w:rPr>
+                <w:rFonts w:ascii="Arial Narrow" w:hAnsi="Arial Narrow"/>
+                <w:sz w:val="20"/>
+                <w:szCs w:val="20"/>
+              </w:rPr>
+              <w:t>3</w:t>
+            </w:r>
+          </w:p>
+        </w:tc>
+        <w:tc>
+          <w:tcPr>
+            <w:tcW w:w="3078" w:type="dxa"/>
+          </w:tcPr>
+          <w:p>
+            <w:pPr>
+              <w:cnfStyle w:val="000000100000" w:firstRow="0" w:lastRow="0" w:firstColumn="0" w:lastColumn="0" w:oddVBand="0" w:evenVBand="0" w:oddHBand="1" w:evenHBand="0" w:firstRowFirstColumn="0" w:firstRowLastColumn="0" w:lastRowFirstColumn="0" w:lastRowLastColumn="0"/>
+              <w:rPr>
+                <w:rFonts w:ascii="Arial Narrow" w:hAnsi="Arial Narrow"/>
+                <w:sz w:val="20"/>
+                <w:szCs w:val="20"/>
+              </w:rPr>
+            </w:pPr>
+            <w:r>
+              <w:rPr>
+                <w:rFonts w:ascii="Arial Narrow" w:hAnsi="Arial Narrow"/>
+                <w:sz w:val="20"/>
+                <w:szCs w:val="20"/>
+              </w:rPr>
+              <w:t>FK References dbo.Doctors.DoctorID</w:t>
+            </w:r>
+          </w:p>
+        </w:tc>
+      </w:tr>
+      <w:tr>
+        <w:tc>
+          <w:tcPr>
+            <w:cnfStyle w:val="001000000000" w:firstRow="0" w:lastRow="0" w:firstColumn="1" w:lastColumn="0" w:oddVBand="0" w:evenVBand="0" w:oddHBand="0" w:evenHBand="0" w:firstRowFirstColumn="0" w:firstRowLastColumn="0" w:lastRowFirstColumn="0" w:lastRowLastColumn="0"/>
+            <w:tcW w:w="2974" w:type="dxa"/>
+          </w:tcPr>
+          <w:p>
+            <w:pPr>
+              <w:rPr>
+                <w:rFonts w:ascii="Arial Narrow" w:hAnsi="Arial Narrow"/>
+                <w:b w:val="0"/>
+                <w:sz w:val="20"/>
+                <w:szCs w:val="20"/>
+              </w:rPr>
+            </w:pPr>
+            <w:r>
+              <w:rPr>
+                <w:rFonts w:ascii="Arial Narrow" w:hAnsi="Arial Narrow"/>
+                <w:b w:val="0"/>
+                <w:sz w:val="20"/>
+                <w:szCs w:val="20"/>
+              </w:rPr>
+              <w:t>Datetime</w:t>
+            </w:r>
+          </w:p>
+        </w:tc>
+        <w:tc>
+          <w:tcPr>
+            <w:tcW w:w="1557" w:type="dxa"/>
+          </w:tcPr>
+          <w:p>
+            <w:pPr>
+              <w:cnfStyle w:val="000000000000" w:firstRow="0" w:lastRow="0" w:firstColumn="0" w:lastColumn="0" w:oddVBand="0" w:evenVBand="0" w:oddHBand="0" w:evenHBand="0" w:firstRowFirstColumn="0" w:firstRowLastColumn="0" w:lastRowFirstColumn="0" w:lastRowLastColumn="0"/>
+              <w:rPr>
+                <w:sz w:val="20"/>
+                <w:szCs w:val="20"/>
+              </w:rPr>
+            </w:pPr>
+            <w:r>
+              <w:rPr>
+                <w:sz w:val="20"/>
+                <w:szCs w:val="20"/>
+              </w:rPr>
+              <w:t>datetime</w:t>
+            </w:r>
+          </w:p>
+        </w:tc>
+        <w:tc>
+          <w:tcPr>
+            <w:tcW w:w="2029" w:type="dxa"/>
+          </w:tcPr>
+          <w:p>
+            <w:pPr>
+              <w:cnfStyle w:val="000000000000" w:firstRow="0" w:lastRow="0" w:firstColumn="0" w:lastColumn="0" w:oddVBand="0" w:evenVBand="0" w:oddHBand="0" w:evenHBand="0" w:firstRowFirstColumn="0" w:firstRowLastColumn="0" w:lastRowFirstColumn="0" w:lastRowLastColumn="0"/>
+              <w:rPr>
+                <w:rFonts w:ascii="Arial Narrow" w:hAnsi="Arial Narrow"/>
+                <w:sz w:val="20"/>
+                <w:szCs w:val="20"/>
+              </w:rPr>
+            </w:pPr>
+            <w:r>
+              <w:rPr>
+                <w:rFonts w:ascii="Arial Narrow" w:hAnsi="Arial Narrow"/>
+                <w:sz w:val="20"/>
+                <w:szCs w:val="20"/>
+              </w:rPr>
+              <w:t>1/13/2014 12:00:00 AM</w:t>
+            </w:r>
+          </w:p>
+        </w:tc>
+        <w:tc>
+          <w:tcPr>
+            <w:tcW w:w="3078" w:type="dxa"/>
+          </w:tcPr>
+          <w:p>
+            <w:pPr>
+              <w:cnfStyle w:val="000000000000" w:firstRow="0" w:lastRow="0" w:firstColumn="0" w:lastColumn="0" w:oddVBand="0" w:evenVBand="0" w:oddHBand="0" w:evenHBand="0" w:firstRowFirstColumn="0" w:firstRowLastColumn="0" w:lastRowFirstColumn="0" w:lastRowLastColumn="0"/>
+              <w:rPr>
+                <w:rFonts w:ascii="Arial Narrow" w:hAnsi="Arial Narrow"/>
+                <w:sz w:val="20"/>
+                <w:szCs w:val="20"/>
+              </w:rPr>
+            </w:pPr>
+            <w:r>
+              <w:rPr>
+                <w:rFonts w:ascii="Arial Narrow" w:hAnsi="Arial Narrow"/>
+                <w:sz w:val="20"/>
+                <w:szCs w:val="20"/>
+              </w:rPr>
+              <w:t>Not Null</w:t>
+            </w:r>
+          </w:p>
+        </w:tc>
+      </w:tr>
+    </w:tbl>
+    <w:p>
+      <w:pPr>
+        <w:pStyle w:val="Heading3"/>
+      </w:pPr>
+    </w:p>
     <w:p>
       <w:pPr>
         <w:pStyle w:val="Heading3"/>
@@ -3046,6 +4645,9 @@
         </w:tc>
       </w:tr>
       <w:tr>
+        <w:trPr>
+          <w:trHeight w:val="223"/>
+        </w:trPr>
         <w:tc>
           <w:tcPr>
             <w:cnfStyle w:val="001000000000" w:firstRow="0" w:lastRow="0" w:firstColumn="1" w:lastColumn="0" w:oddVBand="0" w:evenVBand="0" w:oddHBand="0" w:evenHBand="0" w:firstRowFirstColumn="0" w:firstRowLastColumn="0" w:lastRowFirstColumn="0" w:lastRowLastColumn="0"/>
@@ -3067,6 +4669,7 @@
                 <w:sz w:val="20"/>
                 <w:szCs w:val="20"/>
               </w:rPr>
+              <w:lastRenderedPageBreak/>
               <w:t>CategoryID</w:t>
             </w:r>
           </w:p>
@@ -3219,7 +4822,7 @@
         <w:t xml:space="preserve">Table Name: </w:t>
       </w:r>
       <w:r>
-        <w:t>Categories</w:t>
+        <w:t>Clinics</w:t>
       </w:r>
     </w:p>
     <w:p>
@@ -3227,7 +4830,7 @@
         <w:t xml:space="preserve">Description: Contains </w:t>
       </w:r>
       <w:r>
-        <w:t>category</w:t>
+        <w:t>clinic</w:t>
       </w:r>
       <w:r>
         <w:t xml:space="preserve"> data</w:t>
@@ -3375,7 +4978,16 @@
                 <w:sz w:val="20"/>
                 <w:szCs w:val="20"/>
               </w:rPr>
-              <w:t>CategoryID</w:t>
+              <w:t>Clinic</w:t>
+            </w:r>
+            <w:r>
+              <w:rPr>
+                <w:rFonts w:ascii="Arial Narrow" w:hAnsi="Arial Narrow"/>
+                <w:b w:val="0"/>
+                <w:sz w:val="20"/>
+                <w:szCs w:val="20"/>
+              </w:rPr>
+              <w:t>ID</w:t>
             </w:r>
           </w:p>
         </w:tc>
@@ -3448,6 +5060,9 @@
         </w:tc>
       </w:tr>
       <w:tr>
+        <w:trPr>
+          <w:trHeight w:val="277"/>
+        </w:trPr>
         <w:tc>
           <w:tcPr>
             <w:cnfStyle w:val="001000000000" w:firstRow="0" w:lastRow="0" w:firstColumn="1" w:lastColumn="0" w:oddVBand="0" w:evenVBand="0" w:oddHBand="0" w:evenHBand="0" w:firstRowFirstColumn="0" w:firstRowLastColumn="0" w:lastRowFirstColumn="0" w:lastRowLastColumn="0"/>
@@ -3469,7 +5084,16 @@
                 <w:sz w:val="20"/>
                 <w:szCs w:val="20"/>
               </w:rPr>
-              <w:t>CategoryName</w:t>
+              <w:t>Clinic</w:t>
+            </w:r>
+            <w:r>
+              <w:rPr>
+                <w:rFonts w:ascii="Arial Narrow" w:hAnsi="Arial Narrow"/>
+                <w:b w:val="0"/>
+                <w:sz w:val="20"/>
+                <w:szCs w:val="20"/>
+              </w:rPr>
+              <w:t>Name</w:t>
             </w:r>
           </w:p>
         </w:tc>
@@ -3538,6 +5162,448 @@
               </w:rPr>
               <w:t>Unique</w:t>
             </w:r>
+          </w:p>
+        </w:tc>
+      </w:tr>
+      <w:tr>
+        <w:trPr>
+          <w:cnfStyle w:val="000000100000" w:firstRow="0" w:lastRow="0" w:firstColumn="0" w:lastColumn="0" w:oddVBand="0" w:evenVBand="0" w:oddHBand="1" w:evenHBand="0" w:firstRowFirstColumn="0" w:firstRowLastColumn="0" w:lastRowFirstColumn="0" w:lastRowLastColumn="0"/>
+        </w:trPr>
+        <w:tc>
+          <w:tcPr>
+            <w:cnfStyle w:val="001000000000" w:firstRow="0" w:lastRow="0" w:firstColumn="1" w:lastColumn="0" w:oddVBand="0" w:evenVBand="0" w:oddHBand="0" w:evenHBand="0" w:firstRowFirstColumn="0" w:firstRowLastColumn="0" w:lastRowFirstColumn="0" w:lastRowLastColumn="0"/>
+            <w:tcW w:w="2984" w:type="dxa"/>
+          </w:tcPr>
+          <w:p>
+            <w:pPr>
+              <w:rPr>
+                <w:rFonts w:ascii="Arial Narrow" w:hAnsi="Arial Narrow"/>
+                <w:b w:val="0"/>
+                <w:sz w:val="20"/>
+                <w:szCs w:val="20"/>
+              </w:rPr>
+            </w:pPr>
+            <w:r>
+              <w:rPr>
+                <w:rFonts w:ascii="Arial Narrow" w:hAnsi="Arial Narrow"/>
+                <w:b w:val="0"/>
+                <w:sz w:val="20"/>
+                <w:szCs w:val="20"/>
+              </w:rPr>
+              <w:t>ClinicPhone</w:t>
+            </w:r>
+          </w:p>
+        </w:tc>
+        <w:tc>
+          <w:tcPr>
+            <w:tcW w:w="1586" w:type="dxa"/>
+          </w:tcPr>
+          <w:p>
+            <w:pPr>
+              <w:cnfStyle w:val="000000100000" w:firstRow="0" w:lastRow="0" w:firstColumn="0" w:lastColumn="0" w:oddVBand="0" w:evenVBand="0" w:oddHBand="1" w:evenHBand="0" w:firstRowFirstColumn="0" w:firstRowLastColumn="0" w:lastRowFirstColumn="0" w:lastRowLastColumn="0"/>
+              <w:rPr>
+                <w:sz w:val="20"/>
+                <w:szCs w:val="20"/>
+              </w:rPr>
+            </w:pPr>
+          </w:p>
+        </w:tc>
+        <w:tc>
+          <w:tcPr>
+            <w:tcW w:w="1422" w:type="dxa"/>
+          </w:tcPr>
+          <w:p>
+            <w:pPr>
+              <w:cnfStyle w:val="000000100000" w:firstRow="0" w:lastRow="0" w:firstColumn="0" w:lastColumn="0" w:oddVBand="0" w:evenVBand="0" w:oddHBand="1" w:evenHBand="0" w:firstRowFirstColumn="0" w:firstRowLastColumn="0" w:lastRowFirstColumn="0" w:lastRowLastColumn="0"/>
+              <w:rPr>
+                <w:rFonts w:ascii="Arial Narrow" w:hAnsi="Arial Narrow"/>
+                <w:sz w:val="20"/>
+                <w:szCs w:val="20"/>
+              </w:rPr>
+            </w:pPr>
+          </w:p>
+        </w:tc>
+        <w:tc>
+          <w:tcPr>
+            <w:tcW w:w="3646" w:type="dxa"/>
+          </w:tcPr>
+          <w:p>
+            <w:pPr>
+              <w:cnfStyle w:val="000000100000" w:firstRow="0" w:lastRow="0" w:firstColumn="0" w:lastColumn="0" w:oddVBand="0" w:evenVBand="0" w:oddHBand="1" w:evenHBand="0" w:firstRowFirstColumn="0" w:firstRowLastColumn="0" w:lastRowFirstColumn="0" w:lastRowLastColumn="0"/>
+              <w:rPr>
+                <w:rFonts w:ascii="Arial Narrow" w:hAnsi="Arial Narrow"/>
+                <w:sz w:val="20"/>
+                <w:szCs w:val="20"/>
+              </w:rPr>
+            </w:pPr>
+          </w:p>
+        </w:tc>
+      </w:tr>
+      <w:tr>
+        <w:tc>
+          <w:tcPr>
+            <w:cnfStyle w:val="001000000000" w:firstRow="0" w:lastRow="0" w:firstColumn="1" w:lastColumn="0" w:oddVBand="0" w:evenVBand="0" w:oddHBand="0" w:evenHBand="0" w:firstRowFirstColumn="0" w:firstRowLastColumn="0" w:lastRowFirstColumn="0" w:lastRowLastColumn="0"/>
+            <w:tcW w:w="2984" w:type="dxa"/>
+          </w:tcPr>
+          <w:p>
+            <w:pPr>
+              <w:rPr>
+                <w:rFonts w:ascii="Arial Narrow" w:hAnsi="Arial Narrow"/>
+                <w:b w:val="0"/>
+                <w:sz w:val="20"/>
+                <w:szCs w:val="20"/>
+              </w:rPr>
+            </w:pPr>
+            <w:r>
+              <w:rPr>
+                <w:rFonts w:ascii="Arial Narrow" w:hAnsi="Arial Narrow"/>
+                <w:b w:val="0"/>
+                <w:sz w:val="20"/>
+                <w:szCs w:val="20"/>
+              </w:rPr>
+              <w:t>ClinicEmail</w:t>
+            </w:r>
+          </w:p>
+        </w:tc>
+        <w:tc>
+          <w:tcPr>
+            <w:tcW w:w="1586" w:type="dxa"/>
+          </w:tcPr>
+          <w:p>
+            <w:pPr>
+              <w:cnfStyle w:val="000000000000" w:firstRow="0" w:lastRow="0" w:firstColumn="0" w:lastColumn="0" w:oddVBand="0" w:evenVBand="0" w:oddHBand="0" w:evenHBand="0" w:firstRowFirstColumn="0" w:firstRowLastColumn="0" w:lastRowFirstColumn="0" w:lastRowLastColumn="0"/>
+              <w:rPr>
+                <w:sz w:val="20"/>
+                <w:szCs w:val="20"/>
+              </w:rPr>
+            </w:pPr>
+          </w:p>
+        </w:tc>
+        <w:tc>
+          <w:tcPr>
+            <w:tcW w:w="1422" w:type="dxa"/>
+          </w:tcPr>
+          <w:p>
+            <w:pPr>
+              <w:cnfStyle w:val="000000000000" w:firstRow="0" w:lastRow="0" w:firstColumn="0" w:lastColumn="0" w:oddVBand="0" w:evenVBand="0" w:oddHBand="0" w:evenHBand="0" w:firstRowFirstColumn="0" w:firstRowLastColumn="0" w:lastRowFirstColumn="0" w:lastRowLastColumn="0"/>
+              <w:rPr>
+                <w:rFonts w:ascii="Arial Narrow" w:hAnsi="Arial Narrow"/>
+                <w:sz w:val="20"/>
+                <w:szCs w:val="20"/>
+              </w:rPr>
+            </w:pPr>
+          </w:p>
+        </w:tc>
+        <w:tc>
+          <w:tcPr>
+            <w:tcW w:w="3646" w:type="dxa"/>
+          </w:tcPr>
+          <w:p>
+            <w:pPr>
+              <w:cnfStyle w:val="000000000000" w:firstRow="0" w:lastRow="0" w:firstColumn="0" w:lastColumn="0" w:oddVBand="0" w:evenVBand="0" w:oddHBand="0" w:evenHBand="0" w:firstRowFirstColumn="0" w:firstRowLastColumn="0" w:lastRowFirstColumn="0" w:lastRowLastColumn="0"/>
+              <w:rPr>
+                <w:rFonts w:ascii="Arial Narrow" w:hAnsi="Arial Narrow"/>
+                <w:sz w:val="20"/>
+                <w:szCs w:val="20"/>
+              </w:rPr>
+            </w:pPr>
+          </w:p>
+        </w:tc>
+      </w:tr>
+      <w:tr>
+        <w:trPr>
+          <w:cnfStyle w:val="000000100000" w:firstRow="0" w:lastRow="0" w:firstColumn="0" w:lastColumn="0" w:oddVBand="0" w:evenVBand="0" w:oddHBand="1" w:evenHBand="0" w:firstRowFirstColumn="0" w:firstRowLastColumn="0" w:lastRowFirstColumn="0" w:lastRowLastColumn="0"/>
+        </w:trPr>
+        <w:tc>
+          <w:tcPr>
+            <w:cnfStyle w:val="001000000000" w:firstRow="0" w:lastRow="0" w:firstColumn="1" w:lastColumn="0" w:oddVBand="0" w:evenVBand="0" w:oddHBand="0" w:evenHBand="0" w:firstRowFirstColumn="0" w:firstRowLastColumn="0" w:lastRowFirstColumn="0" w:lastRowLastColumn="0"/>
+            <w:tcW w:w="2984" w:type="dxa"/>
+          </w:tcPr>
+          <w:p>
+            <w:pPr>
+              <w:rPr>
+                <w:rFonts w:ascii="Arial Narrow" w:hAnsi="Arial Narrow"/>
+                <w:b w:val="0"/>
+                <w:sz w:val="20"/>
+                <w:szCs w:val="20"/>
+              </w:rPr>
+            </w:pPr>
+            <w:r>
+              <w:rPr>
+                <w:rFonts w:ascii="Arial Narrow" w:hAnsi="Arial Narrow"/>
+                <w:b w:val="0"/>
+                <w:sz w:val="20"/>
+                <w:szCs w:val="20"/>
+              </w:rPr>
+              <w:t>ClinicAddress</w:t>
+            </w:r>
+          </w:p>
+        </w:tc>
+        <w:tc>
+          <w:tcPr>
+            <w:tcW w:w="1586" w:type="dxa"/>
+          </w:tcPr>
+          <w:p>
+            <w:pPr>
+              <w:cnfStyle w:val="000000100000" w:firstRow="0" w:lastRow="0" w:firstColumn="0" w:lastColumn="0" w:oddVBand="0" w:evenVBand="0" w:oddHBand="1" w:evenHBand="0" w:firstRowFirstColumn="0" w:firstRowLastColumn="0" w:lastRowFirstColumn="0" w:lastRowLastColumn="0"/>
+              <w:rPr>
+                <w:sz w:val="20"/>
+                <w:szCs w:val="20"/>
+              </w:rPr>
+            </w:pPr>
+          </w:p>
+        </w:tc>
+        <w:tc>
+          <w:tcPr>
+            <w:tcW w:w="1422" w:type="dxa"/>
+          </w:tcPr>
+          <w:p>
+            <w:pPr>
+              <w:cnfStyle w:val="000000100000" w:firstRow="0" w:lastRow="0" w:firstColumn="0" w:lastColumn="0" w:oddVBand="0" w:evenVBand="0" w:oddHBand="1" w:evenHBand="0" w:firstRowFirstColumn="0" w:firstRowLastColumn="0" w:lastRowFirstColumn="0" w:lastRowLastColumn="0"/>
+              <w:rPr>
+                <w:rFonts w:ascii="Arial Narrow" w:hAnsi="Arial Narrow"/>
+                <w:sz w:val="20"/>
+                <w:szCs w:val="20"/>
+              </w:rPr>
+            </w:pPr>
+          </w:p>
+        </w:tc>
+        <w:tc>
+          <w:tcPr>
+            <w:tcW w:w="3646" w:type="dxa"/>
+          </w:tcPr>
+          <w:p>
+            <w:pPr>
+              <w:cnfStyle w:val="000000100000" w:firstRow="0" w:lastRow="0" w:firstColumn="0" w:lastColumn="0" w:oddVBand="0" w:evenVBand="0" w:oddHBand="1" w:evenHBand="0" w:firstRowFirstColumn="0" w:firstRowLastColumn="0" w:lastRowFirstColumn="0" w:lastRowLastColumn="0"/>
+              <w:rPr>
+                <w:rFonts w:ascii="Arial Narrow" w:hAnsi="Arial Narrow"/>
+                <w:sz w:val="20"/>
+                <w:szCs w:val="20"/>
+              </w:rPr>
+            </w:pPr>
+          </w:p>
+        </w:tc>
+      </w:tr>
+      <w:tr>
+        <w:trPr>
+          <w:trHeight w:val="232"/>
+        </w:trPr>
+        <w:tc>
+          <w:tcPr>
+            <w:cnfStyle w:val="001000000000" w:firstRow="0" w:lastRow="0" w:firstColumn="1" w:lastColumn="0" w:oddVBand="0" w:evenVBand="0" w:oddHBand="0" w:evenHBand="0" w:firstRowFirstColumn="0" w:firstRowLastColumn="0" w:lastRowFirstColumn="0" w:lastRowLastColumn="0"/>
+            <w:tcW w:w="2984" w:type="dxa"/>
+          </w:tcPr>
+          <w:p>
+            <w:pPr>
+              <w:rPr>
+                <w:rFonts w:ascii="Arial Narrow" w:hAnsi="Arial Narrow"/>
+                <w:b w:val="0"/>
+                <w:sz w:val="20"/>
+                <w:szCs w:val="20"/>
+              </w:rPr>
+            </w:pPr>
+            <w:r>
+              <w:rPr>
+                <w:rFonts w:ascii="Arial Narrow" w:hAnsi="Arial Narrow"/>
+                <w:b w:val="0"/>
+                <w:sz w:val="20"/>
+                <w:szCs w:val="20"/>
+              </w:rPr>
+              <w:t>ClinicCity</w:t>
+            </w:r>
+          </w:p>
+        </w:tc>
+        <w:tc>
+          <w:tcPr>
+            <w:tcW w:w="1586" w:type="dxa"/>
+          </w:tcPr>
+          <w:p>
+            <w:pPr>
+              <w:cnfStyle w:val="000000000000" w:firstRow="0" w:lastRow="0" w:firstColumn="0" w:lastColumn="0" w:oddVBand="0" w:evenVBand="0" w:oddHBand="0" w:evenHBand="0" w:firstRowFirstColumn="0" w:firstRowLastColumn="0" w:lastRowFirstColumn="0" w:lastRowLastColumn="0"/>
+              <w:rPr>
+                <w:sz w:val="20"/>
+                <w:szCs w:val="20"/>
+              </w:rPr>
+            </w:pPr>
+          </w:p>
+        </w:tc>
+        <w:tc>
+          <w:tcPr>
+            <w:tcW w:w="1422" w:type="dxa"/>
+          </w:tcPr>
+          <w:p>
+            <w:pPr>
+              <w:cnfStyle w:val="000000000000" w:firstRow="0" w:lastRow="0" w:firstColumn="0" w:lastColumn="0" w:oddVBand="0" w:evenVBand="0" w:oddHBand="0" w:evenHBand="0" w:firstRowFirstColumn="0" w:firstRowLastColumn="0" w:lastRowFirstColumn="0" w:lastRowLastColumn="0"/>
+              <w:rPr>
+                <w:rFonts w:ascii="Arial Narrow" w:hAnsi="Arial Narrow"/>
+                <w:sz w:val="20"/>
+                <w:szCs w:val="20"/>
+              </w:rPr>
+            </w:pPr>
+          </w:p>
+        </w:tc>
+        <w:tc>
+          <w:tcPr>
+            <w:tcW w:w="3646" w:type="dxa"/>
+          </w:tcPr>
+          <w:p>
+            <w:pPr>
+              <w:cnfStyle w:val="000000000000" w:firstRow="0" w:lastRow="0" w:firstColumn="0" w:lastColumn="0" w:oddVBand="0" w:evenVBand="0" w:oddHBand="0" w:evenHBand="0" w:firstRowFirstColumn="0" w:firstRowLastColumn="0" w:lastRowFirstColumn="0" w:lastRowLastColumn="0"/>
+              <w:rPr>
+                <w:rFonts w:ascii="Arial Narrow" w:hAnsi="Arial Narrow"/>
+                <w:sz w:val="20"/>
+                <w:szCs w:val="20"/>
+              </w:rPr>
+            </w:pPr>
+          </w:p>
+        </w:tc>
+      </w:tr>
+      <w:tr>
+        <w:trPr>
+          <w:cnfStyle w:val="000000100000" w:firstRow="0" w:lastRow="0" w:firstColumn="0" w:lastColumn="0" w:oddVBand="0" w:evenVBand="0" w:oddHBand="1" w:evenHBand="0" w:firstRowFirstColumn="0" w:firstRowLastColumn="0" w:lastRowFirstColumn="0" w:lastRowLastColumn="0"/>
+          <w:trHeight w:val="232"/>
+        </w:trPr>
+        <w:tc>
+          <w:tcPr>
+            <w:cnfStyle w:val="001000000000" w:firstRow="0" w:lastRow="0" w:firstColumn="1" w:lastColumn="0" w:oddVBand="0" w:evenVBand="0" w:oddHBand="0" w:evenHBand="0" w:firstRowFirstColumn="0" w:firstRowLastColumn="0" w:lastRowFirstColumn="0" w:lastRowLastColumn="0"/>
+            <w:tcW w:w="2984" w:type="dxa"/>
+          </w:tcPr>
+          <w:p>
+            <w:pPr>
+              <w:rPr>
+                <w:rFonts w:ascii="Arial Narrow" w:hAnsi="Arial Narrow"/>
+                <w:b w:val="0"/>
+                <w:sz w:val="20"/>
+                <w:szCs w:val="20"/>
+              </w:rPr>
+            </w:pPr>
+            <w:r>
+              <w:rPr>
+                <w:rFonts w:ascii="Arial Narrow" w:hAnsi="Arial Narrow"/>
+                <w:b w:val="0"/>
+                <w:sz w:val="20"/>
+                <w:szCs w:val="20"/>
+              </w:rPr>
+              <w:t>ClinicState</w:t>
+            </w:r>
+          </w:p>
+        </w:tc>
+        <w:tc>
+          <w:tcPr>
+            <w:tcW w:w="1586" w:type="dxa"/>
+          </w:tcPr>
+          <w:p>
+            <w:pPr>
+              <w:cnfStyle w:val="000000100000" w:firstRow="0" w:lastRow="0" w:firstColumn="0" w:lastColumn="0" w:oddVBand="0" w:evenVBand="0" w:oddHBand="1" w:evenHBand="0" w:firstRowFirstColumn="0" w:firstRowLastColumn="0" w:lastRowFirstColumn="0" w:lastRowLastColumn="0"/>
+              <w:rPr>
+                <w:sz w:val="20"/>
+                <w:szCs w:val="20"/>
+              </w:rPr>
+            </w:pPr>
+          </w:p>
+        </w:tc>
+        <w:tc>
+          <w:tcPr>
+            <w:tcW w:w="1422" w:type="dxa"/>
+          </w:tcPr>
+          <w:p>
+            <w:pPr>
+              <w:cnfStyle w:val="000000100000" w:firstRow="0" w:lastRow="0" w:firstColumn="0" w:lastColumn="0" w:oddVBand="0" w:evenVBand="0" w:oddHBand="1" w:evenHBand="0" w:firstRowFirstColumn="0" w:firstRowLastColumn="0" w:lastRowFirstColumn="0" w:lastRowLastColumn="0"/>
+              <w:rPr>
+                <w:rFonts w:ascii="Arial Narrow" w:hAnsi="Arial Narrow"/>
+                <w:sz w:val="20"/>
+                <w:szCs w:val="20"/>
+              </w:rPr>
+            </w:pPr>
+          </w:p>
+        </w:tc>
+        <w:tc>
+          <w:tcPr>
+            <w:tcW w:w="3646" w:type="dxa"/>
+          </w:tcPr>
+          <w:p>
+            <w:pPr>
+              <w:cnfStyle w:val="000000100000" w:firstRow="0" w:lastRow="0" w:firstColumn="0" w:lastColumn="0" w:oddVBand="0" w:evenVBand="0" w:oddHBand="1" w:evenHBand="0" w:firstRowFirstColumn="0" w:firstRowLastColumn="0" w:lastRowFirstColumn="0" w:lastRowLastColumn="0"/>
+              <w:rPr>
+                <w:rFonts w:ascii="Arial Narrow" w:hAnsi="Arial Narrow"/>
+                <w:sz w:val="20"/>
+                <w:szCs w:val="20"/>
+              </w:rPr>
+            </w:pPr>
+          </w:p>
+        </w:tc>
+      </w:tr>
+      <w:tr>
+        <w:trPr>
+          <w:trHeight w:val="232"/>
+        </w:trPr>
+        <w:tc>
+          <w:tcPr>
+            <w:cnfStyle w:val="001000000000" w:firstRow="0" w:lastRow="0" w:firstColumn="1" w:lastColumn="0" w:oddVBand="0" w:evenVBand="0" w:oddHBand="0" w:evenHBand="0" w:firstRowFirstColumn="0" w:firstRowLastColumn="0" w:lastRowFirstColumn="0" w:lastRowLastColumn="0"/>
+            <w:tcW w:w="2984" w:type="dxa"/>
+          </w:tcPr>
+          <w:p>
+            <w:pPr>
+              <w:rPr>
+                <w:rFonts w:ascii="Arial Narrow" w:hAnsi="Arial Narrow"/>
+                <w:b w:val="0"/>
+                <w:sz w:val="20"/>
+                <w:szCs w:val="20"/>
+              </w:rPr>
+            </w:pPr>
+            <w:r>
+              <w:rPr>
+                <w:rFonts w:ascii="Arial Narrow" w:hAnsi="Arial Narrow"/>
+                <w:b w:val="0"/>
+                <w:sz w:val="20"/>
+                <w:szCs w:val="20"/>
+              </w:rPr>
+              <w:t>ClinicZip</w:t>
+            </w:r>
+          </w:p>
+        </w:tc>
+        <w:tc>
+          <w:tcPr>
+            <w:tcW w:w="1586" w:type="dxa"/>
+          </w:tcPr>
+          <w:p>
+            <w:pPr>
+              <w:cnfStyle w:val="000000000000" w:firstRow="0" w:lastRow="0" w:firstColumn="0" w:lastColumn="0" w:oddVBand="0" w:evenVBand="0" w:oddHBand="0" w:evenHBand="0" w:firstRowFirstColumn="0" w:firstRowLastColumn="0" w:lastRowFirstColumn="0" w:lastRowLastColumn="0"/>
+              <w:rPr>
+                <w:sz w:val="20"/>
+                <w:szCs w:val="20"/>
+              </w:rPr>
+            </w:pPr>
+          </w:p>
+        </w:tc>
+        <w:tc>
+          <w:tcPr>
+            <w:tcW w:w="1422" w:type="dxa"/>
+          </w:tcPr>
+          <w:p>
+            <w:pPr>
+              <w:cnfStyle w:val="000000000000" w:firstRow="0" w:lastRow="0" w:firstColumn="0" w:lastColumn="0" w:oddVBand="0" w:evenVBand="0" w:oddHBand="0" w:evenHBand="0" w:firstRowFirstColumn="0" w:firstRowLastColumn="0" w:lastRowFirstColumn="0" w:lastRowLastColumn="0"/>
+              <w:rPr>
+                <w:rFonts w:ascii="Arial Narrow" w:hAnsi="Arial Narrow"/>
+                <w:sz w:val="20"/>
+                <w:szCs w:val="20"/>
+              </w:rPr>
+            </w:pPr>
+          </w:p>
+        </w:tc>
+        <w:tc>
+          <w:tcPr>
+            <w:tcW w:w="3646" w:type="dxa"/>
+          </w:tcPr>
+          <w:p>
+            <w:pPr>
+              <w:cnfStyle w:val="000000000000" w:firstRow="0" w:lastRow="0" w:firstColumn="0" w:lastColumn="0" w:oddVBand="0" w:evenVBand="0" w:oddHBand="0" w:evenHBand="0" w:firstRowFirstColumn="0" w:firstRowLastColumn="0" w:lastRowFirstColumn="0" w:lastRowLastColumn="0"/>
+              <w:rPr>
+                <w:rFonts w:ascii="Arial Narrow" w:hAnsi="Arial Narrow"/>
+                <w:sz w:val="20"/>
+                <w:szCs w:val="20"/>
+              </w:rPr>
+            </w:pPr>
           </w:p>
         </w:tc>
       </w:tr>
@@ -5722,13 +7788,7 @@
         <w:t xml:space="preserve">View Name: </w:t>
       </w:r>
       <w:r>
-        <w:t>f</w:t>
-      </w:r>
-      <w:r>
-        <w:t>Sel</w:t>
-      </w:r>
-      <w:r>
-        <w:t>CategoryID</w:t>
+        <w:t>fSelCategoryID</w:t>
       </w:r>
     </w:p>
     <w:p>
@@ -8380,10 +10440,7 @@
         <w:t xml:space="preserve"> Name: </w:t>
       </w:r>
       <w:r>
-        <w:t>pI</w:t>
-      </w:r>
-      <w:r>
-        <w:t>ns</w:t>
+        <w:t>pIns</w:t>
       </w:r>
       <w:r>
         <w:t>Products</w:t>
@@ -9059,7 +11116,6 @@
         <w:pStyle w:val="Heading3"/>
       </w:pPr>
       <w:r>
-        <w:lastRenderedPageBreak/>
         <w:t>Results</w:t>
       </w:r>
     </w:p>
@@ -9222,6 +11278,7 @@
                 <w:sz w:val="20"/>
                 <w:szCs w:val="20"/>
               </w:rPr>
+              <w:lastRenderedPageBreak/>
               <w:t>NA</w:t>
             </w:r>
           </w:p>
@@ -10185,6 +12242,8 @@
       <w:r>
         <w:t>Results</w:t>
       </w:r>
+      <w:bookmarkStart w:id="3" w:name="_GoBack"/>
+      <w:bookmarkEnd w:id="3"/>
     </w:p>
     <w:tbl>
       <w:tblPr>
@@ -11048,10 +13107,8 @@
         </w:tc>
       </w:tr>
     </w:tbl>
-    <w:p>
-      <w:bookmarkStart w:id="3" w:name="_GoBack"/>
-      <w:bookmarkEnd w:id="3"/>
-    </w:p>
+    <w:p/>
+    <w:p/>
     <w:sectPr>
       <w:pgSz w:w="12240" w:h="15840"/>
       <w:pgMar w:top="1440" w:right="1440" w:bottom="1440" w:left="1440" w:header="720" w:footer="720" w:gutter="0"/>
@@ -11063,7 +13120,7 @@
 </file>
 
 <file path=word/endnotes.xml><?xml version="1.0" encoding="utf-8"?>
-<w:endnotes xmlns:wpc="http://schemas.microsoft.com/office/word/2010/wordprocessingCanvas" xmlns:cx="http://schemas.microsoft.com/office/drawing/2014/chartex" xmlns:cx1="http://schemas.microsoft.com/office/drawing/2015/9/8/chartex" xmlns:cx2="http://schemas.microsoft.com/office/drawing/2015/10/21/chartex" xmlns:cx3="http://schemas.microsoft.com/office/drawing/2016/5/9/chartex" xmlns:cx4="http://schemas.microsoft.com/office/drawing/2016/5/10/chartex" xmlns:cx5="http://schemas.microsoft.com/office/drawing/2016/5/11/chartex" xmlns:cx6="http://schemas.microsoft.com/office/drawing/2016/5/12/chartex" xmlns:cx7="http://schemas.microsoft.com/office/drawing/2016/5/13/chartex" xmlns:cx8="http://schemas.microsoft.com/office/drawing/2016/5/14/chartex" xmlns:mc="http://schemas.openxmlformats.org/markup-compatibility/2006" xmlns:o="urn:schemas-microsoft-com:office:office" xmlns:r="http://schemas.openxmlformats.org/officeDocument/2006/relationships" xmlns:m="http://schemas.openxmlformats.org/officeDocument/2006/math" xmlns:v="urn:schemas-microsoft-com:vml" xmlns:wp14="http://schemas.microsoft.com/office/word/2010/wordprocessingDrawing" xmlns:wp="http://schemas.openxmlformats.org/drawingml/2006/wordprocessingDrawing" xmlns:w10="urn:schemas-microsoft-com:office:word" xmlns:w="http://schemas.openxmlformats.org/wordprocessingml/2006/main" xmlns:w14="http://schemas.microsoft.com/office/word/2010/wordml" xmlns:w15="http://schemas.microsoft.com/office/word/2012/wordml" xmlns:w16se="http://schemas.microsoft.com/office/word/2015/wordml/symex" xmlns:wpg="http://schemas.microsoft.com/office/word/2010/wordprocessingGroup" xmlns:wpi="http://schemas.microsoft.com/office/word/2010/wordprocessingInk" xmlns:wne="http://schemas.microsoft.com/office/word/2006/wordml" xmlns:wps="http://schemas.microsoft.com/office/word/2010/wordprocessingShape" mc:Ignorable="w14 w15 w16se wp14">
+<w:endnotes xmlns:wpc="http://schemas.microsoft.com/office/word/2010/wordprocessingCanvas" xmlns:mo="http://schemas.microsoft.com/office/mac/office/2008/main" xmlns:mc="http://schemas.openxmlformats.org/markup-compatibility/2006" xmlns:mv="urn:schemas-microsoft-com:mac:vml" xmlns:o="urn:schemas-microsoft-com:office:office" xmlns:r="http://schemas.openxmlformats.org/officeDocument/2006/relationships" xmlns:m="http://schemas.openxmlformats.org/officeDocument/2006/math" xmlns:v="urn:schemas-microsoft-com:vml" xmlns:wp14="http://schemas.microsoft.com/office/word/2010/wordprocessingDrawing" xmlns:wp="http://schemas.openxmlformats.org/drawingml/2006/wordprocessingDrawing" xmlns:w10="urn:schemas-microsoft-com:office:word" xmlns:w="http://schemas.openxmlformats.org/wordprocessingml/2006/main" xmlns:w14="http://schemas.microsoft.com/office/word/2010/wordml" xmlns:w15="http://schemas.microsoft.com/office/word/2012/wordml" xmlns:wpg="http://schemas.microsoft.com/office/word/2010/wordprocessingGroup" xmlns:wpi="http://schemas.microsoft.com/office/word/2010/wordprocessingInk" xmlns:wne="http://schemas.microsoft.com/office/word/2006/wordml" xmlns:wps="http://schemas.microsoft.com/office/word/2010/wordprocessingShape" mc:Ignorable="w14 w15 wp14">
   <w:endnote w:type="separator" w:id="-1">
     <w:p>
       <w:r>
@@ -11082,7 +13139,7 @@
 </file>
 
 <file path=word/footnotes.xml><?xml version="1.0" encoding="utf-8"?>
-<w:footnotes xmlns:wpc="http://schemas.microsoft.com/office/word/2010/wordprocessingCanvas" xmlns:cx="http://schemas.microsoft.com/office/drawing/2014/chartex" xmlns:cx1="http://schemas.microsoft.com/office/drawing/2015/9/8/chartex" xmlns:cx2="http://schemas.microsoft.com/office/drawing/2015/10/21/chartex" xmlns:cx3="http://schemas.microsoft.com/office/drawing/2016/5/9/chartex" xmlns:cx4="http://schemas.microsoft.com/office/drawing/2016/5/10/chartex" xmlns:cx5="http://schemas.microsoft.com/office/drawing/2016/5/11/chartex" xmlns:cx6="http://schemas.microsoft.com/office/drawing/2016/5/12/chartex" xmlns:cx7="http://schemas.microsoft.com/office/drawing/2016/5/13/chartex" xmlns:cx8="http://schemas.microsoft.com/office/drawing/2016/5/14/chartex" xmlns:mc="http://schemas.openxmlformats.org/markup-compatibility/2006" xmlns:o="urn:schemas-microsoft-com:office:office" xmlns:r="http://schemas.openxmlformats.org/officeDocument/2006/relationships" xmlns:m="http://schemas.openxmlformats.org/officeDocument/2006/math" xmlns:v="urn:schemas-microsoft-com:vml" xmlns:wp14="http://schemas.microsoft.com/office/word/2010/wordprocessingDrawing" xmlns:wp="http://schemas.openxmlformats.org/drawingml/2006/wordprocessingDrawing" xmlns:w10="urn:schemas-microsoft-com:office:word" xmlns:w="http://schemas.openxmlformats.org/wordprocessingml/2006/main" xmlns:w14="http://schemas.microsoft.com/office/word/2010/wordml" xmlns:w15="http://schemas.microsoft.com/office/word/2012/wordml" xmlns:w16se="http://schemas.microsoft.com/office/word/2015/wordml/symex" xmlns:wpg="http://schemas.microsoft.com/office/word/2010/wordprocessingGroup" xmlns:wpi="http://schemas.microsoft.com/office/word/2010/wordprocessingInk" xmlns:wne="http://schemas.microsoft.com/office/word/2006/wordml" xmlns:wps="http://schemas.microsoft.com/office/word/2010/wordprocessingShape" mc:Ignorable="w14 w15 w16se wp14">
+<w:footnotes xmlns:wpc="http://schemas.microsoft.com/office/word/2010/wordprocessingCanvas" xmlns:mo="http://schemas.microsoft.com/office/mac/office/2008/main" xmlns:mc="http://schemas.openxmlformats.org/markup-compatibility/2006" xmlns:mv="urn:schemas-microsoft-com:mac:vml" xmlns:o="urn:schemas-microsoft-com:office:office" xmlns:r="http://schemas.openxmlformats.org/officeDocument/2006/relationships" xmlns:m="http://schemas.openxmlformats.org/officeDocument/2006/math" xmlns:v="urn:schemas-microsoft-com:vml" xmlns:wp14="http://schemas.microsoft.com/office/word/2010/wordprocessingDrawing" xmlns:wp="http://schemas.openxmlformats.org/drawingml/2006/wordprocessingDrawing" xmlns:w10="urn:schemas-microsoft-com:office:word" xmlns:w="http://schemas.openxmlformats.org/wordprocessingml/2006/main" xmlns:w14="http://schemas.microsoft.com/office/word/2010/wordml" xmlns:w15="http://schemas.microsoft.com/office/word/2012/wordml" xmlns:wpg="http://schemas.microsoft.com/office/word/2010/wordprocessingGroup" xmlns:wpi="http://schemas.microsoft.com/office/word/2010/wordprocessingInk" xmlns:wne="http://schemas.microsoft.com/office/word/2006/wordml" xmlns:wps="http://schemas.microsoft.com/office/word/2010/wordprocessingShape" mc:Ignorable="w14 w15 wp14">
   <w:footnote w:type="separator" w:id="-1">
     <w:p>
       <w:r>
@@ -11101,8 +13158,8 @@
 </file>
 
 <file path=word/numbering.xml><?xml version="1.0" encoding="utf-8"?>
-<w:numbering xmlns:wpc="http://schemas.microsoft.com/office/word/2010/wordprocessingCanvas" xmlns:cx="http://schemas.microsoft.com/office/drawing/2014/chartex" xmlns:cx1="http://schemas.microsoft.com/office/drawing/2015/9/8/chartex" xmlns:cx2="http://schemas.microsoft.com/office/drawing/2015/10/21/chartex" xmlns:cx3="http://schemas.microsoft.com/office/drawing/2016/5/9/chartex" xmlns:cx4="http://schemas.microsoft.com/office/drawing/2016/5/10/chartex" xmlns:cx5="http://schemas.microsoft.com/office/drawing/2016/5/11/chartex" xmlns:cx6="http://schemas.microsoft.com/office/drawing/2016/5/12/chartex" xmlns:cx7="http://schemas.microsoft.com/office/drawing/2016/5/13/chartex" xmlns:cx8="http://schemas.microsoft.com/office/drawing/2016/5/14/chartex" xmlns:mc="http://schemas.openxmlformats.org/markup-compatibility/2006" xmlns:o="urn:schemas-microsoft-com:office:office" xmlns:r="http://schemas.openxmlformats.org/officeDocument/2006/relationships" xmlns:m="http://schemas.openxmlformats.org/officeDocument/2006/math" xmlns:v="urn:schemas-microsoft-com:vml" xmlns:wp14="http://schemas.microsoft.com/office/word/2010/wordprocessingDrawing" xmlns:wp="http://schemas.openxmlformats.org/drawingml/2006/wordprocessingDrawing" xmlns:w10="urn:schemas-microsoft-com:office:word" xmlns:w="http://schemas.openxmlformats.org/wordprocessingml/2006/main" xmlns:w14="http://schemas.microsoft.com/office/word/2010/wordml" xmlns:w15="http://schemas.microsoft.com/office/word/2012/wordml" xmlns:w16se="http://schemas.microsoft.com/office/word/2015/wordml/symex" xmlns:wpg="http://schemas.microsoft.com/office/word/2010/wordprocessingGroup" xmlns:wpi="http://schemas.microsoft.com/office/word/2010/wordprocessingInk" xmlns:wne="http://schemas.microsoft.com/office/word/2006/wordml" xmlns:wps="http://schemas.microsoft.com/office/word/2010/wordprocessingShape" mc:Ignorable="w14 w15 w16se wp14">
-  <w:abstractNum w:abstractNumId="0" w15:restartNumberingAfterBreak="0">
+<w:numbering xmlns:wpc="http://schemas.microsoft.com/office/word/2010/wordprocessingCanvas" xmlns:mo="http://schemas.microsoft.com/office/mac/office/2008/main" xmlns:mc="http://schemas.openxmlformats.org/markup-compatibility/2006" xmlns:mv="urn:schemas-microsoft-com:mac:vml" xmlns:o="urn:schemas-microsoft-com:office:office" xmlns:r="http://schemas.openxmlformats.org/officeDocument/2006/relationships" xmlns:m="http://schemas.openxmlformats.org/officeDocument/2006/math" xmlns:v="urn:schemas-microsoft-com:vml" xmlns:wp14="http://schemas.microsoft.com/office/word/2010/wordprocessingDrawing" xmlns:wp="http://schemas.openxmlformats.org/drawingml/2006/wordprocessingDrawing" xmlns:w10="urn:schemas-microsoft-com:office:word" xmlns:w="http://schemas.openxmlformats.org/wordprocessingml/2006/main" xmlns:w14="http://schemas.microsoft.com/office/word/2010/wordml" xmlns:w15="http://schemas.microsoft.com/office/word/2012/wordml" xmlns:wpg="http://schemas.microsoft.com/office/word/2010/wordprocessingGroup" xmlns:wpi="http://schemas.microsoft.com/office/word/2010/wordprocessingInk" xmlns:wne="http://schemas.microsoft.com/office/word/2006/wordml" xmlns:wps="http://schemas.microsoft.com/office/word/2010/wordprocessingShape" mc:Ignorable="w14 w15 wp14">
+  <w:abstractNum w:abstractNumId="0">
     <w:nsid w:val="3D354B0B"/>
     <w:multiLevelType w:val="hybridMultilevel"/>
     <w:tmpl w:val="587E6322"/>
@@ -11188,7 +13245,7 @@
       </w:pPr>
     </w:lvl>
   </w:abstractNum>
-  <w:abstractNum w:abstractNumId="1" w15:restartNumberingAfterBreak="0">
+  <w:abstractNum w:abstractNumId="1">
     <w:nsid w:val="41911BC0"/>
     <w:multiLevelType w:val="hybridMultilevel"/>
     <w:tmpl w:val="96CC79DE"/>
@@ -11311,7 +13368,7 @@
 </file>
 
 <file path=word/styles.xml><?xml version="1.0" encoding="utf-8"?>
-<w:styles xmlns:mc="http://schemas.openxmlformats.org/markup-compatibility/2006" xmlns:r="http://schemas.openxmlformats.org/officeDocument/2006/relationships" xmlns:w="http://schemas.openxmlformats.org/wordprocessingml/2006/main" xmlns:w14="http://schemas.microsoft.com/office/word/2010/wordml" xmlns:w15="http://schemas.microsoft.com/office/word/2012/wordml" xmlns:w16se="http://schemas.microsoft.com/office/word/2015/wordml/symex" mc:Ignorable="w14 w15 w16se">
+<w:styles xmlns:mc="http://schemas.openxmlformats.org/markup-compatibility/2006" xmlns:r="http://schemas.openxmlformats.org/officeDocument/2006/relationships" xmlns:w="http://schemas.openxmlformats.org/wordprocessingml/2006/main" xmlns:w14="http://schemas.microsoft.com/office/word/2010/wordml" xmlns:w15="http://schemas.microsoft.com/office/word/2012/wordml" mc:Ignorable="w14 w15">
   <w:docDefaults>
     <w:rPrDefault>
       <w:rPr>
@@ -11327,7 +13384,7 @@
       </w:pPr>
     </w:pPrDefault>
   </w:docDefaults>
-  <w:latentStyles w:defLockedState="0" w:defUIPriority="99" w:defSemiHidden="0" w:defUnhideWhenUsed="0" w:defQFormat="0" w:count="374">
+  <w:latentStyles w:defLockedState="0" w:defUIPriority="99" w:defSemiHidden="0" w:defUnhideWhenUsed="0" w:defQFormat="0" w:count="382">
     <w:lsdException w:name="Normal" w:uiPriority="0" w:qFormat="1"/>
     <w:lsdException w:name="heading 1" w:uiPriority="9" w:qFormat="1"/>
     <w:lsdException w:name="heading 2" w:semiHidden="1" w:uiPriority="9" w:unhideWhenUsed="1" w:qFormat="1"/>
@@ -11701,7 +13758,6 @@
     <w:lsdException w:name="List Table 7 Colorful Accent 6" w:uiPriority="52"/>
     <w:lsdException w:name="Mention" w:semiHidden="1" w:unhideWhenUsed="1"/>
     <w:lsdException w:name="Smart Hyperlink" w:semiHidden="1" w:unhideWhenUsed="1"/>
-    <w:lsdException w:name="Hashtag" w:semiHidden="1" w:unhideWhenUsed="1"/>
   </w:latentStyles>
   <w:style w:type="paragraph" w:default="1" w:styleId="Normal">
     <w:name w:val="Normal"/>
@@ -11989,6 +14045,7 @@
       <w:spacing w:after="0" w:line="240" w:lineRule="auto"/>
     </w:pPr>
     <w:tblPr>
+      <w:tblInd w:w="0" w:type="dxa"/>
       <w:tblBorders>
         <w:top w:val="single" w:sz="4" w:space="0" w:color="auto"/>
         <w:left w:val="single" w:sz="4" w:space="0" w:color="auto"/>
@@ -11997,6 +14054,12 @@
         <w:insideH w:val="single" w:sz="4" w:space="0" w:color="auto"/>
         <w:insideV w:val="single" w:sz="4" w:space="0" w:color="auto"/>
       </w:tblBorders>
+      <w:tblCellMar>
+        <w:top w:w="0" w:type="dxa"/>
+        <w:left w:w="108" w:type="dxa"/>
+        <w:bottom w:w="0" w:type="dxa"/>
+        <w:right w:w="108" w:type="dxa"/>
+      </w:tblCellMar>
     </w:tblPr>
   </w:style>
   <w:style w:type="character" w:styleId="SubtleReference">
@@ -12043,6 +14106,7 @@
     <w:tblPr>
       <w:tblStyleRowBandSize w:val="1"/>
       <w:tblStyleColBandSize w:val="1"/>
+      <w:tblInd w:w="0" w:type="dxa"/>
       <w:tblBorders>
         <w:top w:val="single" w:sz="8" w:space="0" w:color="E5E5E5" w:themeColor="accent1" w:themeTint="BF"/>
         <w:left w:val="single" w:sz="8" w:space="0" w:color="E5E5E5" w:themeColor="accent1" w:themeTint="BF"/>
@@ -12050,6 +14114,12 @@
         <w:right w:val="single" w:sz="8" w:space="0" w:color="E5E5E5" w:themeColor="accent1" w:themeTint="BF"/>
         <w:insideH w:val="single" w:sz="8" w:space="0" w:color="E5E5E5" w:themeColor="accent1" w:themeTint="BF"/>
       </w:tblBorders>
+      <w:tblCellMar>
+        <w:top w:w="0" w:type="dxa"/>
+        <w:left w:w="108" w:type="dxa"/>
+        <w:bottom w:w="0" w:type="dxa"/>
+        <w:right w:w="108" w:type="dxa"/>
+      </w:tblCellMar>
     </w:tblPr>
     <w:tblStylePr w:type="firstRow">
       <w:pPr>
@@ -12474,12 +14544,19 @@
     <w:tblPr>
       <w:tblStyleRowBandSize w:val="1"/>
       <w:tblStyleColBandSize w:val="1"/>
+      <w:tblInd w:w="0" w:type="dxa"/>
       <w:tblBorders>
         <w:top w:val="single" w:sz="8" w:space="0" w:color="969696" w:themeColor="accent3"/>
         <w:left w:val="single" w:sz="8" w:space="0" w:color="969696" w:themeColor="accent3"/>
         <w:bottom w:val="single" w:sz="8" w:space="0" w:color="969696" w:themeColor="accent3"/>
         <w:right w:val="single" w:sz="8" w:space="0" w:color="969696" w:themeColor="accent3"/>
       </w:tblBorders>
+      <w:tblCellMar>
+        <w:top w:w="0" w:type="dxa"/>
+        <w:left w:w="108" w:type="dxa"/>
+        <w:bottom w:w="0" w:type="dxa"/>
+        <w:right w:w="108" w:type="dxa"/>
+      </w:tblCellMar>
     </w:tblPr>
     <w:tblStylePr w:type="firstRow">
       <w:pPr>
@@ -12559,6 +14636,7 @@
     <w:tblPr>
       <w:tblStyleRowBandSize w:val="1"/>
       <w:tblStyleColBandSize w:val="1"/>
+      <w:tblInd w:w="0" w:type="dxa"/>
       <w:tblBorders>
         <w:top w:val="single" w:sz="8" w:space="0" w:color="FFFFFF" w:themeColor="background1"/>
         <w:left w:val="single" w:sz="8" w:space="0" w:color="FFFFFF" w:themeColor="background1"/>
@@ -12567,6 +14645,12 @@
         <w:insideH w:val="single" w:sz="6" w:space="0" w:color="FFFFFF" w:themeColor="background1"/>
         <w:insideV w:val="single" w:sz="6" w:space="0" w:color="FFFFFF" w:themeColor="background1"/>
       </w:tblBorders>
+      <w:tblCellMar>
+        <w:top w:w="0" w:type="dxa"/>
+        <w:left w:w="108" w:type="dxa"/>
+        <w:bottom w:w="0" w:type="dxa"/>
+        <w:right w:w="108" w:type="dxa"/>
+      </w:tblCellMar>
     </w:tblPr>
     <w:tcPr>
       <w:shd w:val="clear" w:color="auto" w:fill="EBEBEB" w:themeFill="accent2" w:themeFillTint="3F"/>
@@ -12693,6 +14777,7 @@
     <w:tblPr>
       <w:tblStyleRowBandSize w:val="1"/>
       <w:tblStyleColBandSize w:val="1"/>
+      <w:tblInd w:w="0" w:type="dxa"/>
       <w:tblBorders>
         <w:top w:val="single" w:sz="8" w:space="0" w:color="9F9F9F" w:themeColor="accent4" w:themeTint="BF"/>
         <w:left w:val="single" w:sz="8" w:space="0" w:color="9F9F9F" w:themeColor="accent4" w:themeTint="BF"/>
@@ -12701,6 +14786,12 @@
         <w:insideH w:val="single" w:sz="8" w:space="0" w:color="9F9F9F" w:themeColor="accent4" w:themeTint="BF"/>
         <w:insideV w:val="single" w:sz="8" w:space="0" w:color="9F9F9F" w:themeColor="accent4" w:themeTint="BF"/>
       </w:tblBorders>
+      <w:tblCellMar>
+        <w:top w:w="0" w:type="dxa"/>
+        <w:left w:w="108" w:type="dxa"/>
+        <w:bottom w:w="0" w:type="dxa"/>
+        <w:right w:w="108" w:type="dxa"/>
+      </w:tblCellMar>
     </w:tblPr>
     <w:tcPr>
       <w:shd w:val="clear" w:color="auto" w:fill="DFDFDF" w:themeFill="accent4" w:themeFillTint="3F"/>
@@ -12759,6 +14850,7 @@
     <w:tblPr>
       <w:tblStyleRowBandSize w:val="1"/>
       <w:tblStyleColBandSize w:val="1"/>
+      <w:tblInd w:w="0" w:type="dxa"/>
       <w:tblBorders>
         <w:top w:val="single" w:sz="8" w:space="0" w:color="878787" w:themeColor="accent5" w:themeTint="BF"/>
         <w:left w:val="single" w:sz="8" w:space="0" w:color="878787" w:themeColor="accent5" w:themeTint="BF"/>
@@ -12767,6 +14859,12 @@
         <w:insideH w:val="single" w:sz="8" w:space="0" w:color="878787" w:themeColor="accent5" w:themeTint="BF"/>
         <w:insideV w:val="single" w:sz="8" w:space="0" w:color="878787" w:themeColor="accent5" w:themeTint="BF"/>
       </w:tblBorders>
+      <w:tblCellMar>
+        <w:top w:w="0" w:type="dxa"/>
+        <w:left w:w="108" w:type="dxa"/>
+        <w:bottom w:w="0" w:type="dxa"/>
+        <w:right w:w="108" w:type="dxa"/>
+      </w:tblCellMar>
     </w:tblPr>
     <w:tcPr>
       <w:shd w:val="clear" w:color="auto" w:fill="D7D7D7" w:themeFill="accent5" w:themeFillTint="3F"/>
@@ -12826,6 +14924,7 @@
     <w:tblPr>
       <w:tblStyleRowBandSize w:val="1"/>
       <w:tblStyleColBandSize w:val="1"/>
+      <w:tblInd w:w="0" w:type="dxa"/>
       <w:tblBorders>
         <w:top w:val="single" w:sz="8" w:space="0" w:color="9F9F9F" w:themeColor="accent4" w:themeTint="BF"/>
         <w:left w:val="single" w:sz="8" w:space="0" w:color="9F9F9F" w:themeColor="accent4" w:themeTint="BF"/>
@@ -12834,6 +14933,12 @@
         <w:insideH w:val="single" w:sz="8" w:space="0" w:color="9F9F9F" w:themeColor="accent4" w:themeTint="BF"/>
         <w:insideV w:val="single" w:sz="8" w:space="0" w:color="9F9F9F" w:themeColor="accent4" w:themeTint="BF"/>
       </w:tblBorders>
+      <w:tblCellMar>
+        <w:top w:w="0" w:type="dxa"/>
+        <w:left w:w="108" w:type="dxa"/>
+        <w:bottom w:w="0" w:type="dxa"/>
+        <w:right w:w="108" w:type="dxa"/>
+      </w:tblCellMar>
     </w:tblPr>
     <w:tcPr>
       <w:shd w:val="clear" w:color="auto" w:fill="DFDFDF" w:themeFill="accent4" w:themeFillTint="3F"/>
@@ -12893,6 +14998,7 @@
     <w:tblPr>
       <w:tblStyleRowBandSize w:val="1"/>
       <w:tblStyleColBandSize w:val="1"/>
+      <w:tblInd w:w="0" w:type="dxa"/>
       <w:tblBorders>
         <w:top w:val="single" w:sz="8" w:space="0" w:color="9F9F9F" w:themeColor="accent4" w:themeTint="BF"/>
         <w:left w:val="single" w:sz="8" w:space="0" w:color="9F9F9F" w:themeColor="accent4" w:themeTint="BF"/>
@@ -12901,6 +15007,12 @@
         <w:insideH w:val="single" w:sz="8" w:space="0" w:color="9F9F9F" w:themeColor="accent4" w:themeTint="BF"/>
         <w:insideV w:val="single" w:sz="8" w:space="0" w:color="9F9F9F" w:themeColor="accent4" w:themeTint="BF"/>
       </w:tblBorders>
+      <w:tblCellMar>
+        <w:top w:w="0" w:type="dxa"/>
+        <w:left w:w="108" w:type="dxa"/>
+        <w:bottom w:w="0" w:type="dxa"/>
+        <w:right w:w="108" w:type="dxa"/>
+      </w:tblCellMar>
     </w:tblPr>
     <w:tcPr>
       <w:shd w:val="clear" w:color="auto" w:fill="DFDFDF" w:themeFill="accent4" w:themeFillTint="3F"/>
@@ -12960,6 +15072,7 @@
     <w:tblPr>
       <w:tblStyleRowBandSize w:val="1"/>
       <w:tblStyleColBandSize w:val="1"/>
+      <w:tblInd w:w="0" w:type="dxa"/>
       <w:tblBorders>
         <w:top w:val="single" w:sz="8" w:space="0" w:color="9F9F9F" w:themeColor="accent4" w:themeTint="BF"/>
         <w:left w:val="single" w:sz="8" w:space="0" w:color="9F9F9F" w:themeColor="accent4" w:themeTint="BF"/>
@@ -12968,6 +15081,12 @@
         <w:insideH w:val="single" w:sz="8" w:space="0" w:color="9F9F9F" w:themeColor="accent4" w:themeTint="BF"/>
         <w:insideV w:val="single" w:sz="8" w:space="0" w:color="9F9F9F" w:themeColor="accent4" w:themeTint="BF"/>
       </w:tblBorders>
+      <w:tblCellMar>
+        <w:top w:w="0" w:type="dxa"/>
+        <w:left w:w="108" w:type="dxa"/>
+        <w:bottom w:w="0" w:type="dxa"/>
+        <w:right w:w="108" w:type="dxa"/>
+      </w:tblCellMar>
     </w:tblPr>
     <w:tcPr>
       <w:shd w:val="clear" w:color="auto" w:fill="DFDFDF" w:themeFill="accent4" w:themeFillTint="3F"/>

</xml_diff>

<commit_message>
Added tables to excel sheet
</commit_message>
<xml_diff>
--- a/Final/Paitent Appointment Application Project.docx
+++ b/Final/Paitent Appointment Application Project.docx
@@ -35,6 +35,14 @@
         </w:rPr>
         <w:t xml:space="preserve"> Kyle Porter</w:t>
       </w:r>
+      <w:r>
+        <w:rPr>
+          <w:rStyle w:val="Emphasis"/>
+        </w:rPr>
+        <w:t>, Bao Dinh</w:t>
+      </w:r>
+      <w:bookmarkStart w:id="0" w:name="_GoBack"/>
+      <w:bookmarkEnd w:id="0"/>
     </w:p>
     <w:p>
       <w:pPr>
@@ -1856,7 +1864,7 @@
                 <w:szCs w:val="20"/>
               </w:rPr>
             </w:pPr>
-            <w:bookmarkStart w:id="0" w:name="_Hlk481049667"/>
+            <w:bookmarkStart w:id="1" w:name="_Hlk481049667"/>
             <w:r>
               <w:rPr>
                 <w:rFonts w:ascii="Arial Narrow" w:hAnsi="Arial Narrow"/>
@@ -2750,7 +2758,7 @@
         </w:tc>
       </w:tr>
     </w:tbl>
-    <w:bookmarkEnd w:id="0"/>
+    <w:bookmarkEnd w:id="1"/>
     <w:p>
       <w:pPr>
         <w:pStyle w:val="Heading2"/>
@@ -6353,7 +6361,7 @@
                 <w:szCs w:val="20"/>
               </w:rPr>
             </w:pPr>
-            <w:bookmarkStart w:id="1" w:name="_Hlk481050855"/>
+            <w:bookmarkStart w:id="2" w:name="_Hlk481050855"/>
             <w:r>
               <w:rPr>
                 <w:rFonts w:ascii="Arial Narrow" w:hAnsi="Arial Narrow"/>
@@ -6630,7 +6638,7 @@
           </w:p>
         </w:tc>
       </w:tr>
-      <w:bookmarkEnd w:id="1"/>
+      <w:bookmarkEnd w:id="2"/>
       <w:tr>
         <w:tc>
           <w:tcPr>
@@ -9149,7 +9157,7 @@
                 <w:szCs w:val="20"/>
               </w:rPr>
             </w:pPr>
-            <w:bookmarkStart w:id="2" w:name="_Hlk481054719"/>
+            <w:bookmarkStart w:id="3" w:name="_Hlk481054719"/>
             <w:r>
               <w:rPr>
                 <w:rFonts w:ascii="Arial Narrow" w:hAnsi="Arial Narrow"/>
@@ -9623,7 +9631,7 @@
         </w:tc>
       </w:tr>
     </w:tbl>
-    <w:bookmarkEnd w:id="2"/>
+    <w:bookmarkEnd w:id="3"/>
     <w:p>
       <w:pPr>
         <w:pStyle w:val="Heading3"/>
@@ -12242,8 +12250,6 @@
       <w:r>
         <w:t>Results</w:t>
       </w:r>
-      <w:bookmarkStart w:id="3" w:name="_GoBack"/>
-      <w:bookmarkEnd w:id="3"/>
     </w:p>
     <w:tbl>
       <w:tblPr>

</xml_diff>